<commit_message>
Sorry jeg skal merge fra nå
</commit_message>
<xml_diff>
--- a/FinalProject.docx
+++ b/FinalProject.docx
@@ -1,6 +1,6 @@
 
 <file path=word/document.xml><?xml version="1.0" encoding="utf-8"?>
-<w:document xmlns:wpc="http://schemas.microsoft.com/office/word/2010/wordprocessingCanvas" xmlns:cx="http://schemas.microsoft.com/office/drawing/2014/chartex" xmlns:cx1="http://schemas.microsoft.com/office/drawing/2015/9/8/chartex" xmlns:cx2="http://schemas.microsoft.com/office/drawing/2015/10/21/chartex" xmlns:cx3="http://schemas.microsoft.com/office/drawing/2016/5/9/chartex" xmlns:cx4="http://schemas.microsoft.com/office/drawing/2016/5/10/chartex" xmlns:cx5="http://schemas.microsoft.com/office/drawing/2016/5/11/chartex" xmlns:cx6="http://schemas.microsoft.com/office/drawing/2016/5/12/chartex" xmlns:cx7="http://schemas.microsoft.com/office/drawing/2016/5/13/chartex" xmlns:cx8="http://schemas.microsoft.com/office/drawing/2016/5/14/chartex" xmlns:mc="http://schemas.openxmlformats.org/markup-compatibility/2006" xmlns:aink="http://schemas.microsoft.com/office/drawing/2016/ink" xmlns:am3d="http://schemas.microsoft.com/office/drawing/2017/model3d" xmlns:o="urn:schemas-microsoft-com:office:office" xmlns:r="http://schemas.openxmlformats.org/officeDocument/2006/relationships" xmlns:m="http://schemas.openxmlformats.org/officeDocument/2006/math" xmlns:v="urn:schemas-microsoft-com:vml" xmlns:wp14="http://schemas.microsoft.com/office/word/2010/wordprocessingDrawing" xmlns:wp="http://schemas.openxmlformats.org/drawingml/2006/wordprocessingDrawing" xmlns:w10="urn:schemas-microsoft-com:office:word" xmlns:w="http://schemas.openxmlformats.org/wordprocessingml/2006/main" xmlns:w14="http://schemas.microsoft.com/office/word/2010/wordml" xmlns:w15="http://schemas.microsoft.com/office/word/2012/wordml" xmlns:w16cid="http://schemas.microsoft.com/office/word/2016/wordml/cid" xmlns:w16se="http://schemas.microsoft.com/office/word/2015/wordml/symex" xmlns:wpg="http://schemas.microsoft.com/office/word/2010/wordprocessingGroup" xmlns:wpi="http://schemas.microsoft.com/office/word/2010/wordprocessingInk" xmlns:wne="http://schemas.microsoft.com/office/word/2006/wordml" xmlns:wps="http://schemas.microsoft.com/office/word/2010/wordprocessingShape" mc:Ignorable="w14 w15 w16se w16cid wp14">
+<w:document xmlns:wpc="http://schemas.microsoft.com/office/word/2010/wordprocessingCanvas" xmlns:mo="http://schemas.microsoft.com/office/mac/office/2008/main" xmlns:mc="http://schemas.openxmlformats.org/markup-compatibility/2006" xmlns:mv="urn:schemas-microsoft-com:mac:vml" xmlns:o="urn:schemas-microsoft-com:office:office" xmlns:r="http://schemas.openxmlformats.org/officeDocument/2006/relationships" xmlns:m="http://schemas.openxmlformats.org/officeDocument/2006/math" xmlns:v="urn:schemas-microsoft-com:vml" xmlns:wp14="http://schemas.microsoft.com/office/word/2010/wordprocessingDrawing" xmlns:wp="http://schemas.openxmlformats.org/drawingml/2006/wordprocessingDrawing" xmlns:w10="urn:schemas-microsoft-com:office:word" xmlns:w="http://schemas.openxmlformats.org/wordprocessingml/2006/main" xmlns:w14="http://schemas.microsoft.com/office/word/2010/wordml" xmlns:wpg="http://schemas.microsoft.com/office/word/2010/wordprocessingGroup" xmlns:wpi="http://schemas.microsoft.com/office/word/2010/wordprocessingInk" xmlns:wne="http://schemas.microsoft.com/office/word/2006/wordml" xmlns:wps="http://schemas.microsoft.com/office/word/2010/wordprocessingShape" mc:Ignorable="w14 wp14">
   <w:body>
     <w:sdt>
       <w:sdtPr>
@@ -10,7 +10,6 @@
           <w:docPartUnique/>
         </w:docPartObj>
       </w:sdtPr>
-      <w:sdtEndPr/>
       <w:sdtContent>
         <w:p>
           <w:pPr>
@@ -24,11 +23,12 @@
           <w:r>
             <w:rPr>
               <w:noProof/>
+              <w:lang w:val="en-US" w:eastAsia="nb-NO"/>
             </w:rPr>
             <mc:AlternateContent>
               <mc:Choice Requires="wps">
                 <w:drawing>
-                  <wp:anchor distT="0" distB="0" distL="182880" distR="182880" simplePos="0" relativeHeight="251660288" behindDoc="0" locked="0" layoutInCell="1" allowOverlap="1">
+                  <wp:anchor distT="0" distB="0" distL="182880" distR="182880" simplePos="0" relativeHeight="251660288" behindDoc="0" locked="0" layoutInCell="1" allowOverlap="1" wp14:anchorId="2F77EF6F" wp14:editId="27293CE2">
                     <wp:simplePos x="0" y="0"/>
                     <mc:AlternateContent>
                       <mc:Choice Requires="wp14">
@@ -54,7 +54,7 @@
                         </wp:positionV>
                       </mc:Fallback>
                     </mc:AlternateContent>
-                    <wp:extent cx="4686300" cy="6720840"/>
+                    <wp:extent cx="4551045" cy="1369060"/>
                     <wp:effectExtent l="0" t="0" r="10160" b="3810"/>
                     <wp:wrapSquare wrapText="bothSides"/>
                     <wp:docPr id="131" name="Text Box 131"/>
@@ -66,7 +66,7 @@
                           <wps:spPr>
                             <a:xfrm>
                               <a:off x="0" y="0"/>
-                              <a:ext cx="4686300" cy="6720840"/>
+                              <a:ext cx="4551045" cy="1369060"/>
                             </a:xfrm>
                             <a:prstGeom prst="rect">
                               <a:avLst/>
@@ -95,7 +95,7 @@
                             <w:txbxContent>
                               <w:p>
                                 <w:pPr>
-                                  <w:pStyle w:val="NoSpacing"/>
+                                  <w:pStyle w:val="Ingenmellomrom"/>
                                   <w:spacing w:before="40" w:after="560" w:line="216" w:lineRule="auto"/>
                                   <w:rPr>
                                     <w:color w:val="4472C4" w:themeColor="accent1"/>
@@ -116,7 +116,6 @@
                                     <w:dataBinding w:prefixMappings="xmlns:ns0='http://purl.org/dc/elements/1.1/' xmlns:ns1='http://schemas.openxmlformats.org/package/2006/metadata/core-properties' " w:xpath="/ns1:coreProperties[1]/ns0:title[1]" w:storeItemID="{6C3C8BC8-F283-45AE-878A-BAB7291924A1}"/>
                                     <w:text/>
                                   </w:sdtPr>
-                                  <w:sdtEndPr/>
                                   <w:sdtContent>
                                     <w:proofErr w:type="spellStart"/>
                                     <w:r>
@@ -145,11 +144,10 @@
                                   <w:dataBinding w:prefixMappings="xmlns:ns0='http://purl.org/dc/elements/1.1/' xmlns:ns1='http://schemas.openxmlformats.org/package/2006/metadata/core-properties' " w:xpath="/ns1:coreProperties[1]/ns0:subject[1]" w:storeItemID="{6C3C8BC8-F283-45AE-878A-BAB7291924A1}"/>
                                   <w:text/>
                                 </w:sdtPr>
-                                <w:sdtEndPr/>
                                 <w:sdtContent>
                                   <w:p>
                                     <w:pPr>
-                                      <w:pStyle w:val="NoSpacing"/>
+                                      <w:pStyle w:val="Ingenmellomrom"/>
                                       <w:spacing w:before="40" w:after="40"/>
                                       <w:rPr>
                                         <w:caps/>
@@ -184,11 +182,10 @@
                                   <w:dataBinding w:prefixMappings="xmlns:ns0='http://purl.org/dc/elements/1.1/' xmlns:ns1='http://schemas.openxmlformats.org/package/2006/metadata/core-properties' " w:xpath="/ns1:coreProperties[1]/ns0:creator[1]" w:storeItemID="{6C3C8BC8-F283-45AE-878A-BAB7291924A1}"/>
                                   <w:text/>
                                 </w:sdtPr>
-                                <w:sdtEndPr/>
                                 <w:sdtContent>
                                   <w:p>
                                     <w:pPr>
-                                      <w:pStyle w:val="NoSpacing"/>
+                                      <w:pStyle w:val="Ingenmellomrom"/>
                                       <w:spacing w:before="80" w:after="40"/>
                                       <w:rPr>
                                         <w:caps/>
@@ -229,7 +226,7 @@
                   </wp:anchor>
                 </w:drawing>
               </mc:Choice>
-              <mc:Fallback>
+              <mc:Fallback xmlns:w16se="http://schemas.microsoft.com/office/word/2015/wordml/symex" xmlns:w16cid="http://schemas.microsoft.com/office/word/2016/wordml/cid" xmlns:w15="http://schemas.microsoft.com/office/word/2012/wordml" xmlns:am3d="http://schemas.microsoft.com/office/drawing/2017/model3d" xmlns:aink="http://schemas.microsoft.com/office/drawing/2016/ink" xmlns:cx8="http://schemas.microsoft.com/office/drawing/2016/5/14/chartex" xmlns:cx7="http://schemas.microsoft.com/office/drawing/2016/5/13/chartex" xmlns:cx6="http://schemas.microsoft.com/office/drawing/2016/5/12/chartex" xmlns:cx5="http://schemas.microsoft.com/office/drawing/2016/5/11/chartex" xmlns:cx4="http://schemas.microsoft.com/office/drawing/2016/5/10/chartex" xmlns:cx3="http://schemas.microsoft.com/office/drawing/2016/5/9/chartex" xmlns:cx2="http://schemas.microsoft.com/office/drawing/2015/10/21/chartex" xmlns:cx1="http://schemas.microsoft.com/office/drawing/2015/9/8/chartex" xmlns:cx="http://schemas.microsoft.com/office/drawing/2014/chartex">
                 <w:pict>
                   <v:shapetype id="_x0000_t202" coordsize="21600,21600" o:spt="202" path="m,l,21600r21600,l21600,xe">
                     <v:stroke joinstyle="miter"/>
@@ -365,11 +362,12 @@
           <w:r>
             <w:rPr>
               <w:noProof/>
+              <w:lang w:val="en-US" w:eastAsia="nb-NO"/>
             </w:rPr>
             <mc:AlternateContent>
               <mc:Choice Requires="wps">
                 <w:drawing>
-                  <wp:anchor distT="0" distB="0" distL="114300" distR="114300" simplePos="0" relativeHeight="251659264" behindDoc="0" locked="0" layoutInCell="1" allowOverlap="1">
+                  <wp:anchor distT="0" distB="0" distL="114300" distR="114300" simplePos="0" relativeHeight="251659264" behindDoc="0" locked="0" layoutInCell="1" allowOverlap="1" wp14:anchorId="74116F7B" wp14:editId="5BEEC987">
                     <wp:simplePos x="0" y="0"/>
                     <wp:positionH relativeFrom="margin">
                       <wp:align>right</wp:align>
@@ -447,11 +445,10 @@
                                     <w:calendar w:val="gregorian"/>
                                   </w:date>
                                 </w:sdtPr>
-                                <w:sdtEndPr/>
                                 <w:sdtContent>
                                   <w:p>
                                     <w:pPr>
-                                      <w:pStyle w:val="NoSpacing"/>
+                                      <w:pStyle w:val="Ingenmellomrom"/>
                                       <w:jc w:val="right"/>
                                       <w:rPr>
                                         <w:color w:val="FFFFFF" w:themeColor="background1"/>
@@ -490,7 +487,7 @@
                   </wp:anchor>
                 </w:drawing>
               </mc:Choice>
-              <mc:Fallback>
+              <mc:Fallback xmlns:w16se="http://schemas.microsoft.com/office/word/2015/wordml/symex" xmlns:w16cid="http://schemas.microsoft.com/office/word/2016/wordml/cid" xmlns:w15="http://schemas.microsoft.com/office/word/2012/wordml" xmlns:am3d="http://schemas.microsoft.com/office/drawing/2017/model3d" xmlns:aink="http://schemas.microsoft.com/office/drawing/2016/ink" xmlns:cx8="http://schemas.microsoft.com/office/drawing/2016/5/14/chartex" xmlns:cx7="http://schemas.microsoft.com/office/drawing/2016/5/13/chartex" xmlns:cx6="http://schemas.microsoft.com/office/drawing/2016/5/12/chartex" xmlns:cx5="http://schemas.microsoft.com/office/drawing/2016/5/11/chartex" xmlns:cx4="http://schemas.microsoft.com/office/drawing/2016/5/10/chartex" xmlns:cx3="http://schemas.microsoft.com/office/drawing/2016/5/9/chartex" xmlns:cx2="http://schemas.microsoft.com/office/drawing/2015/10/21/chartex" xmlns:cx1="http://schemas.microsoft.com/office/drawing/2015/9/8/chartex" xmlns:cx="http://schemas.microsoft.com/office/drawing/2014/chartex">
                 <w:pict>
                   <v:rect id="Rectangle 132" o:spid="_x0000_s1027" style="position:absolute;margin-left:-4.4pt;margin-top:0;width:46.8pt;height:77.75pt;z-index:251659264;visibility:visible;mso-wrap-style:square;mso-width-percent:76;mso-height-percent:98;mso-top-percent:23;mso-wrap-distance-left:9pt;mso-wrap-distance-top:0;mso-wrap-distance-right:9pt;mso-wrap-distance-bottom:0;mso-position-horizontal:right;mso-position-horizontal-relative:margin;mso-position-vertical-relative:page;mso-width-percent:76;mso-height-percent:98;mso-top-percent:23;mso-width-relative:page;mso-height-relative:page;v-text-anchor:bottom" o:gfxdata="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" fillcolor="#4472c4 [3204]" stroked="f" strokeweight="1pt">
                     <o:lock v:ext="edit" aspectratio="t"/>
@@ -576,7 +573,7 @@
       <w:sdtContent>
         <w:p>
           <w:pPr>
-            <w:pStyle w:val="TOCHeading"/>
+            <w:pStyle w:val="Overskriftforinnholdsfortegnelse"/>
             <w:spacing w:line="360" w:lineRule="auto"/>
           </w:pPr>
           <w:r>
@@ -585,7 +582,7 @@
         </w:p>
         <w:p>
           <w:pPr>
-            <w:pStyle w:val="TOC1"/>
+            <w:pStyle w:val="INNH1"/>
             <w:tabs>
               <w:tab w:val="right" w:leader="dot" w:pos="9062"/>
             </w:tabs>
@@ -607,7 +604,7 @@
           <w:hyperlink w:anchor="_Toc497304633" w:history="1">
             <w:r>
               <w:rPr>
-                <w:rStyle w:val="Hyperlink"/>
+                <w:rStyle w:val="Hyperkobling"/>
                 <w:noProof/>
               </w:rPr>
               <w:t>Schedule &lt;-- navneskifte (generell historie og planlegging av prosjekt)</w:t>
@@ -664,7 +661,7 @@
         </w:p>
         <w:p>
           <w:pPr>
-            <w:pStyle w:val="TOC1"/>
+            <w:pStyle w:val="INNH1"/>
             <w:tabs>
               <w:tab w:val="right" w:leader="dot" w:pos="9062"/>
             </w:tabs>
@@ -677,7 +674,7 @@
           <w:hyperlink w:anchor="_Toc497304634" w:history="1">
             <w:r>
               <w:rPr>
-                <w:rStyle w:val="Hyperlink"/>
+                <w:rStyle w:val="Hyperkobling"/>
                 <w:noProof/>
               </w:rPr>
               <w:t>Drafting</w:t>
@@ -734,7 +731,7 @@
         </w:p>
         <w:p>
           <w:pPr>
-            <w:pStyle w:val="TOC1"/>
+            <w:pStyle w:val="INNH1"/>
             <w:tabs>
               <w:tab w:val="right" w:leader="dot" w:pos="9062"/>
             </w:tabs>
@@ -747,7 +744,7 @@
           <w:hyperlink w:anchor="_Toc497304635" w:history="1">
             <w:r>
               <w:rPr>
-                <w:rStyle w:val="Hyperlink"/>
+                <w:rStyle w:val="Hyperkobling"/>
                 <w:noProof/>
               </w:rPr>
               <w:t>Problem</w:t>
@@ -804,7 +801,7 @@
         </w:p>
         <w:p>
           <w:pPr>
-            <w:pStyle w:val="TOC1"/>
+            <w:pStyle w:val="INNH1"/>
             <w:tabs>
               <w:tab w:val="right" w:leader="dot" w:pos="9062"/>
             </w:tabs>
@@ -817,7 +814,7 @@
           <w:hyperlink w:anchor="_Toc497304636" w:history="1">
             <w:r>
               <w:rPr>
-                <w:rStyle w:val="Hyperlink"/>
+                <w:rStyle w:val="Hyperkobling"/>
                 <w:noProof/>
               </w:rPr>
               <w:t>Solution</w:t>
@@ -874,7 +871,7 @@
         </w:p>
         <w:p>
           <w:pPr>
-            <w:pStyle w:val="TOC1"/>
+            <w:pStyle w:val="INNH1"/>
             <w:tabs>
               <w:tab w:val="right" w:leader="dot" w:pos="9062"/>
             </w:tabs>
@@ -887,7 +884,7 @@
           <w:hyperlink w:anchor="_Toc497304637" w:history="1">
             <w:r>
               <w:rPr>
-                <w:rStyle w:val="Hyperlink"/>
+                <w:rStyle w:val="Hyperkobling"/>
                 <w:noProof/>
               </w:rPr>
               <w:t>Chosen topic</w:t>
@@ -944,7 +941,7 @@
         </w:p>
         <w:p>
           <w:pPr>
-            <w:pStyle w:val="TOC1"/>
+            <w:pStyle w:val="INNH1"/>
             <w:tabs>
               <w:tab w:val="right" w:leader="dot" w:pos="9062"/>
             </w:tabs>
@@ -957,7 +954,7 @@
           <w:hyperlink w:anchor="_Toc497304638" w:history="1">
             <w:r>
               <w:rPr>
-                <w:rStyle w:val="Hyperlink"/>
+                <w:rStyle w:val="Hyperkobling"/>
                 <w:noProof/>
               </w:rPr>
               <w:t>About the website</w:t>
@@ -1041,7 +1038,7 @@
     </w:p>
     <w:p>
       <w:pPr>
-        <w:pStyle w:val="Heading1"/>
+        <w:pStyle w:val="Overskrift1"/>
         <w:spacing w:line="360" w:lineRule="auto"/>
       </w:pPr>
       <w:bookmarkStart w:id="0" w:name="_Toc497304633"/>
@@ -1617,8 +1614,6 @@
       <w:r>
         <w:t>Mobil - Umair</w:t>
       </w:r>
-      <w:bookmarkStart w:id="1" w:name="_GoBack"/>
-      <w:bookmarkEnd w:id="1"/>
     </w:p>
     <w:p>
       <w:pPr>
@@ -1641,19 +1636,21 @@
     </w:p>
     <w:p>
       <w:pPr>
-        <w:pStyle w:val="Heading1"/>
-        <w:spacing w:line="360" w:lineRule="auto"/>
-      </w:pPr>
-      <w:bookmarkStart w:id="2" w:name="_Toc497304634"/>
+        <w:pStyle w:val="Overskrift1"/>
+        <w:spacing w:line="360" w:lineRule="auto"/>
+      </w:pPr>
+      <w:bookmarkStart w:id="1" w:name="_Toc497304634"/>
       <w:r>
         <w:lastRenderedPageBreak/>
         <w:t>Drafting</w:t>
       </w:r>
+      <w:bookmarkStart w:id="2" w:name="_GoBack"/>
+      <w:bookmarkEnd w:id="1"/>
       <w:bookmarkEnd w:id="2"/>
     </w:p>
     <w:tbl>
       <w:tblPr>
-        <w:tblStyle w:val="GridTable1Light-Accent1"/>
+        <w:tblStyle w:val="GridTable1LightAccent1"/>
         <w:tblpPr w:leftFromText="141" w:rightFromText="141" w:vertAnchor="page" w:horzAnchor="margin" w:tblpY="2026"/>
         <w:tblW w:w="0" w:type="auto"/>
         <w:tblLook w:val="04A0" w:firstRow="1" w:lastRow="0" w:firstColumn="1" w:lastColumn="0" w:noHBand="0" w:noVBand="1"/>
@@ -1673,7 +1670,7 @@
           </w:tcPr>
           <w:p>
             <w:pPr>
-              <w:pStyle w:val="Heading1"/>
+              <w:pStyle w:val="Overskrift1"/>
               <w:spacing w:line="360" w:lineRule="auto"/>
               <w:jc w:val="center"/>
               <w:outlineLvl w:val="0"/>
@@ -1691,7 +1688,7 @@
           </w:tcPr>
           <w:p>
             <w:pPr>
-              <w:pStyle w:val="Heading1"/>
+              <w:pStyle w:val="Overskrift1"/>
               <w:spacing w:line="360" w:lineRule="auto"/>
               <w:jc w:val="center"/>
               <w:outlineLvl w:val="0"/>
@@ -2293,7 +2290,25 @@
                 <w:szCs w:val="28"/>
                 <w:lang w:val="en-US"/>
               </w:rPr>
-              <w:t xml:space="preserve">App that blinks, plays sounds, </w:t>
+              <w:t xml:space="preserve">App that </w:t>
+            </w:r>
+            <w:proofErr w:type="gramStart"/>
+            <w:r>
+              <w:rPr>
+                <w:sz w:val="28"/>
+                <w:szCs w:val="28"/>
+                <w:lang w:val="en-US"/>
+              </w:rPr>
+              <w:t>blinks,</w:t>
+            </w:r>
+            <w:proofErr w:type="gramEnd"/>
+            <w:r>
+              <w:rPr>
+                <w:sz w:val="28"/>
+                <w:szCs w:val="28"/>
+                <w:lang w:val="en-US"/>
+              </w:rPr>
+              <w:t xml:space="preserve"> plays sounds, </w:t>
             </w:r>
             <w:proofErr w:type="spellStart"/>
             <w:r>
@@ -2311,25 +2326,7 @@
                 <w:szCs w:val="28"/>
                 <w:lang w:val="en-US"/>
               </w:rPr>
-              <w:t xml:space="preserve"> when these are being used by your phone (</w:t>
-            </w:r>
-            <w:proofErr w:type="gramStart"/>
-            <w:r>
-              <w:rPr>
-                <w:sz w:val="28"/>
-                <w:szCs w:val="28"/>
-                <w:lang w:val="en-US"/>
-              </w:rPr>
-              <w:t>similar to</w:t>
-            </w:r>
-            <w:proofErr w:type="gramEnd"/>
-            <w:r>
-              <w:rPr>
-                <w:sz w:val="28"/>
-                <w:szCs w:val="28"/>
-                <w:lang w:val="en-US"/>
-              </w:rPr>
-              <w:t xml:space="preserve"> light next to webcam on computers).</w:t>
+              <w:t xml:space="preserve"> when these are being used by your phone (similar to light next to webcam on computers).</w:t>
             </w:r>
           </w:p>
         </w:tc>
@@ -2353,7 +2350,7 @@
     </w:p>
     <w:p>
       <w:pPr>
-        <w:pStyle w:val="Heading1"/>
+        <w:pStyle w:val="Overskrift1"/>
         <w:spacing w:line="360" w:lineRule="auto"/>
         <w:rPr>
           <w:lang w:val="en-US"/>
@@ -2370,7 +2367,7 @@
     </w:p>
     <w:p>
       <w:pPr>
-        <w:pStyle w:val="Subtitle"/>
+        <w:pStyle w:val="Undertittel"/>
         <w:spacing w:line="360" w:lineRule="auto"/>
         <w:rPr>
           <w:lang w:val="en-US"/>
@@ -2409,7 +2406,7 @@
     </w:p>
     <w:p>
       <w:pPr>
-        <w:pStyle w:val="Subtitle"/>
+        <w:pStyle w:val="Undertittel"/>
         <w:spacing w:line="360" w:lineRule="auto"/>
         <w:rPr>
           <w:lang w:val="en-US"/>
@@ -2438,7 +2435,7 @@
     </w:p>
     <w:p>
       <w:pPr>
-        <w:pStyle w:val="Heading1"/>
+        <w:pStyle w:val="Overskrift1"/>
         <w:spacing w:line="360" w:lineRule="auto"/>
         <w:rPr>
           <w:lang w:val="en-US"/>
@@ -2475,38 +2472,26 @@
         </w:rPr>
         <w:t xml:space="preserve">What did we focus on? </w:t>
       </w:r>
-      <w:r>
-        <w:rPr>
-          <w:lang w:val="en-US"/>
-        </w:rPr>
-        <w:t xml:space="preserve">Accessibility, User Experience, Privacy, </w:t>
-      </w:r>
       <w:proofErr w:type="gramStart"/>
       <w:r>
         <w:rPr>
           <w:lang w:val="en-US"/>
         </w:rPr>
-        <w:t>Who</w:t>
+        <w:t>Accessibility, User Experience, Privacy, Who will use our site, Responsiveness, etc.</w:t>
       </w:r>
       <w:proofErr w:type="gramEnd"/>
-      <w:r>
-        <w:rPr>
-          <w:lang w:val="en-US"/>
-        </w:rPr>
-        <w:t xml:space="preserve"> will use our site, Responsiveness, etc.</w:t>
-      </w:r>
-    </w:p>
-    <w:p>
-      <w:pPr>
-        <w:spacing w:line="360" w:lineRule="auto"/>
-        <w:rPr>
-          <w:lang w:val="en-US"/>
-        </w:rPr>
-      </w:pPr>
-    </w:p>
-    <w:p>
-      <w:pPr>
-        <w:pStyle w:val="Subtitle"/>
+    </w:p>
+    <w:p>
+      <w:pPr>
+        <w:spacing w:line="360" w:lineRule="auto"/>
+        <w:rPr>
+          <w:lang w:val="en-US"/>
+        </w:rPr>
+      </w:pPr>
+    </w:p>
+    <w:p>
+      <w:pPr>
+        <w:pStyle w:val="Undertittel"/>
         <w:spacing w:line="360" w:lineRule="auto"/>
         <w:rPr>
           <w:lang w:val="en-US"/>
@@ -2537,7 +2522,7 @@
     </w:p>
     <w:p>
       <w:pPr>
-        <w:pStyle w:val="Subtitle"/>
+        <w:pStyle w:val="Undertittel"/>
         <w:spacing w:line="360" w:lineRule="auto"/>
         <w:rPr>
           <w:lang w:val="en-US"/>
@@ -2579,7 +2564,7 @@
     </w:p>
     <w:p>
       <w:pPr>
-        <w:pStyle w:val="ListParagraph"/>
+        <w:pStyle w:val="Listeavsnitt"/>
         <w:numPr>
           <w:ilvl w:val="0"/>
           <w:numId w:val="2"/>
@@ -2597,7 +2582,7 @@
     </w:p>
     <w:p>
       <w:pPr>
-        <w:pStyle w:val="ListParagraph"/>
+        <w:pStyle w:val="Listeavsnitt"/>
         <w:numPr>
           <w:ilvl w:val="0"/>
           <w:numId w:val="2"/>
@@ -2615,7 +2600,7 @@
     </w:p>
     <w:p>
       <w:pPr>
-        <w:pStyle w:val="ListParagraph"/>
+        <w:pStyle w:val="Listeavsnitt"/>
         <w:numPr>
           <w:ilvl w:val="0"/>
           <w:numId w:val="2"/>
@@ -2633,7 +2618,7 @@
     </w:p>
     <w:p>
       <w:pPr>
-        <w:pStyle w:val="ListParagraph"/>
+        <w:pStyle w:val="Listeavsnitt"/>
         <w:numPr>
           <w:ilvl w:val="0"/>
           <w:numId w:val="2"/>
@@ -2648,14 +2633,12 @@
         </w:rPr>
         <w:t xml:space="preserve">Few colors, easy to </w:t>
       </w:r>
-      <w:proofErr w:type="spellStart"/>
-      <w:r>
-        <w:rPr>
-          <w:lang w:val="en-US"/>
-        </w:rPr>
-        <w:t>differenciate</w:t>
-      </w:r>
-      <w:proofErr w:type="spellEnd"/>
+      <w:r>
+        <w:rPr>
+          <w:lang w:val="en-US"/>
+        </w:rPr>
+        <w:t>differentiate</w:t>
+      </w:r>
       <w:r>
         <w:rPr>
           <w:lang w:val="en-US"/>
@@ -2665,7 +2648,7 @@
     </w:p>
     <w:p>
       <w:pPr>
-        <w:pStyle w:val="ListParagraph"/>
+        <w:pStyle w:val="Listeavsnitt"/>
         <w:numPr>
           <w:ilvl w:val="0"/>
           <w:numId w:val="2"/>
@@ -2683,7 +2666,7 @@
     </w:p>
     <w:p>
       <w:pPr>
-        <w:pStyle w:val="ListParagraph"/>
+        <w:pStyle w:val="Listeavsnitt"/>
         <w:numPr>
           <w:ilvl w:val="0"/>
           <w:numId w:val="2"/>
@@ -2701,7 +2684,7 @@
     </w:p>
     <w:p>
       <w:pPr>
-        <w:pStyle w:val="ListParagraph"/>
+        <w:pStyle w:val="Listeavsnitt"/>
         <w:numPr>
           <w:ilvl w:val="0"/>
           <w:numId w:val="2"/>
@@ -2719,7 +2702,7 @@
     </w:p>
     <w:p>
       <w:pPr>
-        <w:pStyle w:val="ListParagraph"/>
+        <w:pStyle w:val="Listeavsnitt"/>
         <w:numPr>
           <w:ilvl w:val="0"/>
           <w:numId w:val="2"/>
@@ -2743,7 +2726,7 @@
     </w:p>
     <w:p>
       <w:pPr>
-        <w:pStyle w:val="ListParagraph"/>
+        <w:pStyle w:val="Listeavsnitt"/>
         <w:numPr>
           <w:ilvl w:val="0"/>
           <w:numId w:val="2"/>
@@ -2761,7 +2744,7 @@
     </w:p>
     <w:p>
       <w:pPr>
-        <w:pStyle w:val="ListParagraph"/>
+        <w:pStyle w:val="Listeavsnitt"/>
         <w:numPr>
           <w:ilvl w:val="0"/>
           <w:numId w:val="2"/>
@@ -2779,7 +2762,7 @@
     </w:p>
     <w:p>
       <w:pPr>
-        <w:pStyle w:val="ListParagraph"/>
+        <w:pStyle w:val="Listeavsnitt"/>
         <w:numPr>
           <w:ilvl w:val="0"/>
           <w:numId w:val="2"/>
@@ -2797,7 +2780,7 @@
     </w:p>
     <w:p>
       <w:pPr>
-        <w:pStyle w:val="ListParagraph"/>
+        <w:pStyle w:val="Listeavsnitt"/>
         <w:numPr>
           <w:ilvl w:val="0"/>
           <w:numId w:val="2"/>
@@ -2815,7 +2798,7 @@
     </w:p>
     <w:p>
       <w:pPr>
-        <w:pStyle w:val="ListParagraph"/>
+        <w:pStyle w:val="Listeavsnitt"/>
         <w:numPr>
           <w:ilvl w:val="0"/>
           <w:numId w:val="2"/>
@@ -2833,7 +2816,7 @@
     </w:p>
     <w:p>
       <w:pPr>
-        <w:pStyle w:val="ListParagraph"/>
+        <w:pStyle w:val="Listeavsnitt"/>
         <w:numPr>
           <w:ilvl w:val="0"/>
           <w:numId w:val="2"/>
@@ -2851,7 +2834,7 @@
     </w:p>
     <w:p>
       <w:pPr>
-        <w:pStyle w:val="ListParagraph"/>
+        <w:pStyle w:val="Listeavsnitt"/>
         <w:numPr>
           <w:ilvl w:val="0"/>
           <w:numId w:val="2"/>
@@ -2863,7 +2846,7 @@
     </w:p>
     <w:p>
       <w:pPr>
-        <w:pStyle w:val="ListParagraph"/>
+        <w:pStyle w:val="Listeavsnitt"/>
         <w:numPr>
           <w:ilvl w:val="0"/>
           <w:numId w:val="2"/>
@@ -2882,7 +2865,7 @@
     </w:p>
     <w:p>
       <w:pPr>
-        <w:pStyle w:val="ListParagraph"/>
+        <w:pStyle w:val="Listeavsnitt"/>
         <w:numPr>
           <w:ilvl w:val="0"/>
           <w:numId w:val="2"/>
@@ -2901,7 +2884,7 @@
     </w:p>
     <w:p>
       <w:pPr>
-        <w:pStyle w:val="ListParagraph"/>
+        <w:pStyle w:val="Listeavsnitt"/>
         <w:numPr>
           <w:ilvl w:val="0"/>
           <w:numId w:val="2"/>
@@ -2920,7 +2903,7 @@
     </w:p>
     <w:p>
       <w:pPr>
-        <w:pStyle w:val="ListParagraph"/>
+        <w:pStyle w:val="Listeavsnitt"/>
         <w:numPr>
           <w:ilvl w:val="0"/>
           <w:numId w:val="2"/>
@@ -3007,7 +2990,7 @@
     </w:p>
     <w:p>
       <w:pPr>
-        <w:pStyle w:val="ListParagraph"/>
+        <w:pStyle w:val="Listeavsnitt"/>
         <w:numPr>
           <w:ilvl w:val="0"/>
           <w:numId w:val="1"/>
@@ -3019,7 +3002,7 @@
     </w:p>
     <w:p>
       <w:pPr>
-        <w:pStyle w:val="ListParagraph"/>
+        <w:pStyle w:val="Listeavsnitt"/>
         <w:numPr>
           <w:ilvl w:val="0"/>
           <w:numId w:val="1"/>
@@ -3031,7 +3014,7 @@
     </w:p>
     <w:p>
       <w:pPr>
-        <w:pStyle w:val="ListParagraph"/>
+        <w:pStyle w:val="Listeavsnitt"/>
         <w:numPr>
           <w:ilvl w:val="0"/>
           <w:numId w:val="1"/>
@@ -3049,7 +3032,7 @@
     </w:p>
     <w:p>
       <w:pPr>
-        <w:pStyle w:val="ListParagraph"/>
+        <w:pStyle w:val="Listeavsnitt"/>
         <w:numPr>
           <w:ilvl w:val="0"/>
           <w:numId w:val="1"/>
@@ -3067,7 +3050,7 @@
     </w:p>
     <w:p>
       <w:pPr>
-        <w:pStyle w:val="ListParagraph"/>
+        <w:pStyle w:val="Listeavsnitt"/>
         <w:numPr>
           <w:ilvl w:val="0"/>
           <w:numId w:val="1"/>
@@ -3085,7 +3068,7 @@
     </w:p>
     <w:p>
       <w:pPr>
-        <w:pStyle w:val="ListParagraph"/>
+        <w:pStyle w:val="Listeavsnitt"/>
         <w:numPr>
           <w:ilvl w:val="0"/>
           <w:numId w:val="1"/>
@@ -3097,7 +3080,7 @@
     </w:p>
     <w:p>
       <w:pPr>
-        <w:pStyle w:val="ListParagraph"/>
+        <w:pStyle w:val="Listeavsnitt"/>
         <w:numPr>
           <w:ilvl w:val="0"/>
           <w:numId w:val="1"/>
@@ -3109,7 +3092,7 @@
     </w:p>
     <w:p>
       <w:pPr>
-        <w:pStyle w:val="ListParagraph"/>
+        <w:pStyle w:val="Listeavsnitt"/>
         <w:numPr>
           <w:ilvl w:val="0"/>
           <w:numId w:val="1"/>
@@ -3131,7 +3114,7 @@
     </w:p>
     <w:p>
       <w:pPr>
-        <w:pStyle w:val="Subtitle"/>
+        <w:pStyle w:val="Undertittel"/>
         <w:spacing w:line="360" w:lineRule="auto"/>
       </w:pPr>
       <w:r>
@@ -3150,24 +3133,17 @@
     </w:p>
     <w:p>
       <w:pPr>
-        <w:pStyle w:val="Subtitle"/>
-        <w:spacing w:line="360" w:lineRule="auto"/>
-        <w:rPr>
-          <w:lang w:val="en-US"/>
-        </w:rPr>
-      </w:pPr>
-      <w:r>
-        <w:rPr>
-          <w:lang w:val="en-US"/>
-        </w:rPr>
-        <w:t xml:space="preserve">Who will use our </w:t>
-      </w:r>
-      <w:proofErr w:type="gramStart"/>
-      <w:r>
-        <w:rPr>
-          <w:lang w:val="en-US"/>
-        </w:rPr>
-        <w:t>site</w:t>
+        <w:pStyle w:val="Undertittel"/>
+        <w:spacing w:line="360" w:lineRule="auto"/>
+        <w:rPr>
+          <w:lang w:val="en-US"/>
+        </w:rPr>
+      </w:pPr>
+      <w:r>
+        <w:rPr>
+          <w:lang w:val="en-US"/>
+        </w:rPr>
+        <w:t>Who will use our site</w:t>
       </w:r>
       <w:r>
         <w:rPr>
@@ -3175,27 +3151,26 @@
         </w:rPr>
         <w:t>:</w:t>
       </w:r>
-      <w:proofErr w:type="gramEnd"/>
-    </w:p>
-    <w:p>
-      <w:pPr>
-        <w:spacing w:line="360" w:lineRule="auto"/>
-        <w:rPr>
-          <w:lang w:val="en-US"/>
-        </w:rPr>
-      </w:pPr>
-    </w:p>
-    <w:p>
-      <w:pPr>
-        <w:spacing w:line="360" w:lineRule="auto"/>
-        <w:rPr>
-          <w:lang w:val="en-US"/>
-        </w:rPr>
-      </w:pPr>
-    </w:p>
-    <w:p>
-      <w:pPr>
-        <w:pStyle w:val="Subtitle"/>
+    </w:p>
+    <w:p>
+      <w:pPr>
+        <w:spacing w:line="360" w:lineRule="auto"/>
+        <w:rPr>
+          <w:lang w:val="en-US"/>
+        </w:rPr>
+      </w:pPr>
+    </w:p>
+    <w:p>
+      <w:pPr>
+        <w:spacing w:line="360" w:lineRule="auto"/>
+        <w:rPr>
+          <w:lang w:val="en-US"/>
+        </w:rPr>
+      </w:pPr>
+    </w:p>
+    <w:p>
+      <w:pPr>
+        <w:pStyle w:val="Undertittel"/>
         <w:spacing w:line="360" w:lineRule="auto"/>
         <w:rPr>
           <w:lang w:val="en-US"/>
@@ -3224,8 +3199,8 @@
       </w:pPr>
     </w:p>
     <w:sectPr>
-      <w:footerReference w:type="default" r:id="rId9"/>
-      <w:headerReference w:type="first" r:id="rId10"/>
+      <w:footerReference w:type="default" r:id="rId10"/>
+      <w:headerReference w:type="first" r:id="rId11"/>
       <w:pgSz w:w="11906" w:h="16838"/>
       <w:pgMar w:top="1417" w:right="1417" w:bottom="1417" w:left="1417" w:header="708" w:footer="708" w:gutter="0"/>
       <w:pgNumType w:start="0"/>
@@ -3238,7 +3213,7 @@
 </file>
 
 <file path=word/endnotes.xml><?xml version="1.0" encoding="utf-8"?>
-<w:endnotes xmlns:wpc="http://schemas.microsoft.com/office/word/2010/wordprocessingCanvas" xmlns:cx="http://schemas.microsoft.com/office/drawing/2014/chartex" xmlns:cx1="http://schemas.microsoft.com/office/drawing/2015/9/8/chartex" xmlns:cx2="http://schemas.microsoft.com/office/drawing/2015/10/21/chartex" xmlns:cx3="http://schemas.microsoft.com/office/drawing/2016/5/9/chartex" xmlns:cx4="http://schemas.microsoft.com/office/drawing/2016/5/10/chartex" xmlns:cx5="http://schemas.microsoft.com/office/drawing/2016/5/11/chartex" xmlns:cx6="http://schemas.microsoft.com/office/drawing/2016/5/12/chartex" xmlns:cx7="http://schemas.microsoft.com/office/drawing/2016/5/13/chartex" xmlns:cx8="http://schemas.microsoft.com/office/drawing/2016/5/14/chartex" xmlns:mc="http://schemas.openxmlformats.org/markup-compatibility/2006" xmlns:aink="http://schemas.microsoft.com/office/drawing/2016/ink" xmlns:am3d="http://schemas.microsoft.com/office/drawing/2017/model3d" xmlns:o="urn:schemas-microsoft-com:office:office" xmlns:r="http://schemas.openxmlformats.org/officeDocument/2006/relationships" xmlns:m="http://schemas.openxmlformats.org/officeDocument/2006/math" xmlns:v="urn:schemas-microsoft-com:vml" xmlns:wp14="http://schemas.microsoft.com/office/word/2010/wordprocessingDrawing" xmlns:wp="http://schemas.openxmlformats.org/drawingml/2006/wordprocessingDrawing" xmlns:w10="urn:schemas-microsoft-com:office:word" xmlns:w="http://schemas.openxmlformats.org/wordprocessingml/2006/main" xmlns:w14="http://schemas.microsoft.com/office/word/2010/wordml" xmlns:w15="http://schemas.microsoft.com/office/word/2012/wordml" xmlns:w16cid="http://schemas.microsoft.com/office/word/2016/wordml/cid" xmlns:w16se="http://schemas.microsoft.com/office/word/2015/wordml/symex" xmlns:wpg="http://schemas.microsoft.com/office/word/2010/wordprocessingGroup" xmlns:wpi="http://schemas.microsoft.com/office/word/2010/wordprocessingInk" xmlns:wne="http://schemas.microsoft.com/office/word/2006/wordml" xmlns:wps="http://schemas.microsoft.com/office/word/2010/wordprocessingShape" mc:Ignorable="w14 w15 w16se w16cid wp14">
+<w:endnotes xmlns:wpc="http://schemas.microsoft.com/office/word/2010/wordprocessingCanvas" xmlns:mo="http://schemas.microsoft.com/office/mac/office/2008/main" xmlns:mc="http://schemas.openxmlformats.org/markup-compatibility/2006" xmlns:mv="urn:schemas-microsoft-com:mac:vml" xmlns:o="urn:schemas-microsoft-com:office:office" xmlns:r="http://schemas.openxmlformats.org/officeDocument/2006/relationships" xmlns:m="http://schemas.openxmlformats.org/officeDocument/2006/math" xmlns:v="urn:schemas-microsoft-com:vml" xmlns:wp14="http://schemas.microsoft.com/office/word/2010/wordprocessingDrawing" xmlns:wp="http://schemas.openxmlformats.org/drawingml/2006/wordprocessingDrawing" xmlns:w10="urn:schemas-microsoft-com:office:word" xmlns:w="http://schemas.openxmlformats.org/wordprocessingml/2006/main" xmlns:w14="http://schemas.microsoft.com/office/word/2010/wordml" xmlns:wpg="http://schemas.microsoft.com/office/word/2010/wordprocessingGroup" xmlns:wpi="http://schemas.microsoft.com/office/word/2010/wordprocessingInk" xmlns:wne="http://schemas.microsoft.com/office/word/2006/wordml" xmlns:wps="http://schemas.microsoft.com/office/word/2010/wordprocessingShape" mc:Ignorable="w14 wp14">
   <w:endnote w:type="separator" w:id="-1">
     <w:p>
       <w:pPr>
@@ -3263,7 +3238,7 @@
 </file>
 
 <file path=word/footer1.xml><?xml version="1.0" encoding="utf-8"?>
-<w:ftr xmlns:wpc="http://schemas.microsoft.com/office/word/2010/wordprocessingCanvas" xmlns:cx="http://schemas.microsoft.com/office/drawing/2014/chartex" xmlns:cx1="http://schemas.microsoft.com/office/drawing/2015/9/8/chartex" xmlns:cx2="http://schemas.microsoft.com/office/drawing/2015/10/21/chartex" xmlns:cx3="http://schemas.microsoft.com/office/drawing/2016/5/9/chartex" xmlns:cx4="http://schemas.microsoft.com/office/drawing/2016/5/10/chartex" xmlns:cx5="http://schemas.microsoft.com/office/drawing/2016/5/11/chartex" xmlns:cx6="http://schemas.microsoft.com/office/drawing/2016/5/12/chartex" xmlns:cx7="http://schemas.microsoft.com/office/drawing/2016/5/13/chartex" xmlns:cx8="http://schemas.microsoft.com/office/drawing/2016/5/14/chartex" xmlns:mc="http://schemas.openxmlformats.org/markup-compatibility/2006" xmlns:aink="http://schemas.microsoft.com/office/drawing/2016/ink" xmlns:am3d="http://schemas.microsoft.com/office/drawing/2017/model3d" xmlns:o="urn:schemas-microsoft-com:office:office" xmlns:r="http://schemas.openxmlformats.org/officeDocument/2006/relationships" xmlns:m="http://schemas.openxmlformats.org/officeDocument/2006/math" xmlns:v="urn:schemas-microsoft-com:vml" xmlns:wp14="http://schemas.microsoft.com/office/word/2010/wordprocessingDrawing" xmlns:wp="http://schemas.openxmlformats.org/drawingml/2006/wordprocessingDrawing" xmlns:w10="urn:schemas-microsoft-com:office:word" xmlns:w="http://schemas.openxmlformats.org/wordprocessingml/2006/main" xmlns:w14="http://schemas.microsoft.com/office/word/2010/wordml" xmlns:w15="http://schemas.microsoft.com/office/word/2012/wordml" xmlns:w16cid="http://schemas.microsoft.com/office/word/2016/wordml/cid" xmlns:w16se="http://schemas.microsoft.com/office/word/2015/wordml/symex" xmlns:wpg="http://schemas.microsoft.com/office/word/2010/wordprocessingGroup" xmlns:wpi="http://schemas.microsoft.com/office/word/2010/wordprocessingInk" xmlns:wne="http://schemas.microsoft.com/office/word/2006/wordml" xmlns:wps="http://schemas.microsoft.com/office/word/2010/wordprocessingShape" mc:Ignorable="w14 w15 w16se w16cid wp14">
+<w:ftr xmlns:wpc="http://schemas.microsoft.com/office/word/2010/wordprocessingCanvas" xmlns:mo="http://schemas.microsoft.com/office/mac/office/2008/main" xmlns:mc="http://schemas.openxmlformats.org/markup-compatibility/2006" xmlns:mv="urn:schemas-microsoft-com:mac:vml" xmlns:o="urn:schemas-microsoft-com:office:office" xmlns:r="http://schemas.openxmlformats.org/officeDocument/2006/relationships" xmlns:m="http://schemas.openxmlformats.org/officeDocument/2006/math" xmlns:v="urn:schemas-microsoft-com:vml" xmlns:wp14="http://schemas.microsoft.com/office/word/2010/wordprocessingDrawing" xmlns:wp="http://schemas.openxmlformats.org/drawingml/2006/wordprocessingDrawing" xmlns:w10="urn:schemas-microsoft-com:office:word" xmlns:w="http://schemas.openxmlformats.org/wordprocessingml/2006/main" xmlns:w14="http://schemas.microsoft.com/office/word/2010/wordml" xmlns:wpg="http://schemas.microsoft.com/office/word/2010/wordprocessingGroup" xmlns:wpi="http://schemas.microsoft.com/office/word/2010/wordprocessingInk" xmlns:wne="http://schemas.microsoft.com/office/word/2006/wordml" xmlns:wps="http://schemas.microsoft.com/office/word/2010/wordprocessingShape" mc:Ignorable="w14 wp14">
   <w:sdt>
     <w:sdtPr>
       <w:id w:val="-418945091"/>
@@ -3280,7 +3255,7 @@
     <w:sdtContent>
       <w:p>
         <w:pPr>
-          <w:pStyle w:val="Footer"/>
+          <w:pStyle w:val="Bunntekst"/>
           <w:jc w:val="center"/>
         </w:pPr>
         <w:r>
@@ -3296,7 +3271,7 @@
           <w:rPr>
             <w:noProof/>
           </w:rPr>
-          <w:t>8</w:t>
+          <w:t>5</w:t>
         </w:r>
         <w:r>
           <w:rPr>
@@ -3309,14 +3284,14 @@
   </w:sdt>
   <w:p>
     <w:pPr>
-      <w:pStyle w:val="Footer"/>
+      <w:pStyle w:val="Bunntekst"/>
     </w:pPr>
   </w:p>
 </w:ftr>
 </file>
 
 <file path=word/footnotes.xml><?xml version="1.0" encoding="utf-8"?>
-<w:footnotes xmlns:wpc="http://schemas.microsoft.com/office/word/2010/wordprocessingCanvas" xmlns:cx="http://schemas.microsoft.com/office/drawing/2014/chartex" xmlns:cx1="http://schemas.microsoft.com/office/drawing/2015/9/8/chartex" xmlns:cx2="http://schemas.microsoft.com/office/drawing/2015/10/21/chartex" xmlns:cx3="http://schemas.microsoft.com/office/drawing/2016/5/9/chartex" xmlns:cx4="http://schemas.microsoft.com/office/drawing/2016/5/10/chartex" xmlns:cx5="http://schemas.microsoft.com/office/drawing/2016/5/11/chartex" xmlns:cx6="http://schemas.microsoft.com/office/drawing/2016/5/12/chartex" xmlns:cx7="http://schemas.microsoft.com/office/drawing/2016/5/13/chartex" xmlns:cx8="http://schemas.microsoft.com/office/drawing/2016/5/14/chartex" xmlns:mc="http://schemas.openxmlformats.org/markup-compatibility/2006" xmlns:aink="http://schemas.microsoft.com/office/drawing/2016/ink" xmlns:am3d="http://schemas.microsoft.com/office/drawing/2017/model3d" xmlns:o="urn:schemas-microsoft-com:office:office" xmlns:r="http://schemas.openxmlformats.org/officeDocument/2006/relationships" xmlns:m="http://schemas.openxmlformats.org/officeDocument/2006/math" xmlns:v="urn:schemas-microsoft-com:vml" xmlns:wp14="http://schemas.microsoft.com/office/word/2010/wordprocessingDrawing" xmlns:wp="http://schemas.openxmlformats.org/drawingml/2006/wordprocessingDrawing" xmlns:w10="urn:schemas-microsoft-com:office:word" xmlns:w="http://schemas.openxmlformats.org/wordprocessingml/2006/main" xmlns:w14="http://schemas.microsoft.com/office/word/2010/wordml" xmlns:w15="http://schemas.microsoft.com/office/word/2012/wordml" xmlns:w16cid="http://schemas.microsoft.com/office/word/2016/wordml/cid" xmlns:w16se="http://schemas.microsoft.com/office/word/2015/wordml/symex" xmlns:wpg="http://schemas.microsoft.com/office/word/2010/wordprocessingGroup" xmlns:wpi="http://schemas.microsoft.com/office/word/2010/wordprocessingInk" xmlns:wne="http://schemas.microsoft.com/office/word/2006/wordml" xmlns:wps="http://schemas.microsoft.com/office/word/2010/wordprocessingShape" mc:Ignorable="w14 w15 w16se w16cid wp14">
+<w:footnotes xmlns:wpc="http://schemas.microsoft.com/office/word/2010/wordprocessingCanvas" xmlns:mo="http://schemas.microsoft.com/office/mac/office/2008/main" xmlns:mc="http://schemas.openxmlformats.org/markup-compatibility/2006" xmlns:mv="urn:schemas-microsoft-com:mac:vml" xmlns:o="urn:schemas-microsoft-com:office:office" xmlns:r="http://schemas.openxmlformats.org/officeDocument/2006/relationships" xmlns:m="http://schemas.openxmlformats.org/officeDocument/2006/math" xmlns:v="urn:schemas-microsoft-com:vml" xmlns:wp14="http://schemas.microsoft.com/office/word/2010/wordprocessingDrawing" xmlns:wp="http://schemas.openxmlformats.org/drawingml/2006/wordprocessingDrawing" xmlns:w10="urn:schemas-microsoft-com:office:word" xmlns:w="http://schemas.openxmlformats.org/wordprocessingml/2006/main" xmlns:w14="http://schemas.microsoft.com/office/word/2010/wordml" xmlns:wpg="http://schemas.microsoft.com/office/word/2010/wordprocessingGroup" xmlns:wpi="http://schemas.microsoft.com/office/word/2010/wordprocessingInk" xmlns:wne="http://schemas.microsoft.com/office/word/2006/wordml" xmlns:wps="http://schemas.microsoft.com/office/word/2010/wordprocessingShape" mc:Ignorable="w14 wp14">
   <w:footnote w:type="separator" w:id="-1">
     <w:p>
       <w:pPr>
@@ -3341,10 +3316,10 @@
 </file>
 
 <file path=word/header1.xml><?xml version="1.0" encoding="utf-8"?>
-<w:hdr xmlns:wpc="http://schemas.microsoft.com/office/word/2010/wordprocessingCanvas" xmlns:cx="http://schemas.microsoft.com/office/drawing/2014/chartex" xmlns:cx1="http://schemas.microsoft.com/office/drawing/2015/9/8/chartex" xmlns:cx2="http://schemas.microsoft.com/office/drawing/2015/10/21/chartex" xmlns:cx3="http://schemas.microsoft.com/office/drawing/2016/5/9/chartex" xmlns:cx4="http://schemas.microsoft.com/office/drawing/2016/5/10/chartex" xmlns:cx5="http://schemas.microsoft.com/office/drawing/2016/5/11/chartex" xmlns:cx6="http://schemas.microsoft.com/office/drawing/2016/5/12/chartex" xmlns:cx7="http://schemas.microsoft.com/office/drawing/2016/5/13/chartex" xmlns:cx8="http://schemas.microsoft.com/office/drawing/2016/5/14/chartex" xmlns:mc="http://schemas.openxmlformats.org/markup-compatibility/2006" xmlns:aink="http://schemas.microsoft.com/office/drawing/2016/ink" xmlns:am3d="http://schemas.microsoft.com/office/drawing/2017/model3d" xmlns:o="urn:schemas-microsoft-com:office:office" xmlns:r="http://schemas.openxmlformats.org/officeDocument/2006/relationships" xmlns:m="http://schemas.openxmlformats.org/officeDocument/2006/math" xmlns:v="urn:schemas-microsoft-com:vml" xmlns:wp14="http://schemas.microsoft.com/office/word/2010/wordprocessingDrawing" xmlns:wp="http://schemas.openxmlformats.org/drawingml/2006/wordprocessingDrawing" xmlns:w10="urn:schemas-microsoft-com:office:word" xmlns:w="http://schemas.openxmlformats.org/wordprocessingml/2006/main" xmlns:w14="http://schemas.microsoft.com/office/word/2010/wordml" xmlns:w15="http://schemas.microsoft.com/office/word/2012/wordml" xmlns:w16cid="http://schemas.microsoft.com/office/word/2016/wordml/cid" xmlns:w16se="http://schemas.microsoft.com/office/word/2015/wordml/symex" xmlns:wpg="http://schemas.microsoft.com/office/word/2010/wordprocessingGroup" xmlns:wpi="http://schemas.microsoft.com/office/word/2010/wordprocessingInk" xmlns:wne="http://schemas.microsoft.com/office/word/2006/wordml" xmlns:wps="http://schemas.microsoft.com/office/word/2010/wordprocessingShape" mc:Ignorable="w14 w15 w16se w16cid wp14">
+<w:hdr xmlns:wpc="http://schemas.microsoft.com/office/word/2010/wordprocessingCanvas" xmlns:mo="http://schemas.microsoft.com/office/mac/office/2008/main" xmlns:mc="http://schemas.openxmlformats.org/markup-compatibility/2006" xmlns:mv="urn:schemas-microsoft-com:mac:vml" xmlns:o="urn:schemas-microsoft-com:office:office" xmlns:r="http://schemas.openxmlformats.org/officeDocument/2006/relationships" xmlns:m="http://schemas.openxmlformats.org/officeDocument/2006/math" xmlns:v="urn:schemas-microsoft-com:vml" xmlns:wp14="http://schemas.microsoft.com/office/word/2010/wordprocessingDrawing" xmlns:wp="http://schemas.openxmlformats.org/drawingml/2006/wordprocessingDrawing" xmlns:w10="urn:schemas-microsoft-com:office:word" xmlns:w="http://schemas.openxmlformats.org/wordprocessingml/2006/main" xmlns:w14="http://schemas.microsoft.com/office/word/2010/wordml" xmlns:wpg="http://schemas.microsoft.com/office/word/2010/wordprocessingGroup" xmlns:wpi="http://schemas.microsoft.com/office/word/2010/wordprocessingInk" xmlns:wne="http://schemas.microsoft.com/office/word/2006/wordml" xmlns:wps="http://schemas.microsoft.com/office/word/2010/wordprocessingShape" mc:Ignorable="w14 wp14">
   <w:p>
     <w:pPr>
-      <w:pStyle w:val="Header"/>
+      <w:pStyle w:val="Topptekst"/>
       <w:rPr>
         <w:lang w:val="en-US"/>
       </w:rPr>
@@ -3360,8 +3335,8 @@
 </file>
 
 <file path=word/numbering.xml><?xml version="1.0" encoding="utf-8"?>
-<w:numbering xmlns:wpc="http://schemas.microsoft.com/office/word/2010/wordprocessingCanvas" xmlns:cx="http://schemas.microsoft.com/office/drawing/2014/chartex" xmlns:cx1="http://schemas.microsoft.com/office/drawing/2015/9/8/chartex" xmlns:cx2="http://schemas.microsoft.com/office/drawing/2015/10/21/chartex" xmlns:cx3="http://schemas.microsoft.com/office/drawing/2016/5/9/chartex" xmlns:cx4="http://schemas.microsoft.com/office/drawing/2016/5/10/chartex" xmlns:cx5="http://schemas.microsoft.com/office/drawing/2016/5/11/chartex" xmlns:cx6="http://schemas.microsoft.com/office/drawing/2016/5/12/chartex" xmlns:cx7="http://schemas.microsoft.com/office/drawing/2016/5/13/chartex" xmlns:cx8="http://schemas.microsoft.com/office/drawing/2016/5/14/chartex" xmlns:mc="http://schemas.openxmlformats.org/markup-compatibility/2006" xmlns:aink="http://schemas.microsoft.com/office/drawing/2016/ink" xmlns:am3d="http://schemas.microsoft.com/office/drawing/2017/model3d" xmlns:o="urn:schemas-microsoft-com:office:office" xmlns:r="http://schemas.openxmlformats.org/officeDocument/2006/relationships" xmlns:m="http://schemas.openxmlformats.org/officeDocument/2006/math" xmlns:v="urn:schemas-microsoft-com:vml" xmlns:wp14="http://schemas.microsoft.com/office/word/2010/wordprocessingDrawing" xmlns:wp="http://schemas.openxmlformats.org/drawingml/2006/wordprocessingDrawing" xmlns:w10="urn:schemas-microsoft-com:office:word" xmlns:w="http://schemas.openxmlformats.org/wordprocessingml/2006/main" xmlns:w14="http://schemas.microsoft.com/office/word/2010/wordml" xmlns:w15="http://schemas.microsoft.com/office/word/2012/wordml" xmlns:w16cid="http://schemas.microsoft.com/office/word/2016/wordml/cid" xmlns:w16se="http://schemas.microsoft.com/office/word/2015/wordml/symex" xmlns:wpg="http://schemas.microsoft.com/office/word/2010/wordprocessingGroup" xmlns:wpi="http://schemas.microsoft.com/office/word/2010/wordprocessingInk" xmlns:wne="http://schemas.microsoft.com/office/word/2006/wordml" xmlns:wps="http://schemas.microsoft.com/office/word/2010/wordprocessingShape" mc:Ignorable="w14 w15 w16se w16cid wp14">
-  <w:abstractNum w:abstractNumId="0" w15:restartNumberingAfterBreak="0">
+<w:numbering xmlns:wpc="http://schemas.microsoft.com/office/word/2010/wordprocessingCanvas" xmlns:mo="http://schemas.microsoft.com/office/mac/office/2008/main" xmlns:mc="http://schemas.openxmlformats.org/markup-compatibility/2006" xmlns:mv="urn:schemas-microsoft-com:mac:vml" xmlns:o="urn:schemas-microsoft-com:office:office" xmlns:r="http://schemas.openxmlformats.org/officeDocument/2006/relationships" xmlns:m="http://schemas.openxmlformats.org/officeDocument/2006/math" xmlns:v="urn:schemas-microsoft-com:vml" xmlns:wp14="http://schemas.microsoft.com/office/word/2010/wordprocessingDrawing" xmlns:wp="http://schemas.openxmlformats.org/drawingml/2006/wordprocessingDrawing" xmlns:w10="urn:schemas-microsoft-com:office:word" xmlns:w="http://schemas.openxmlformats.org/wordprocessingml/2006/main" xmlns:w14="http://schemas.microsoft.com/office/word/2010/wordml" xmlns:wpg="http://schemas.microsoft.com/office/word/2010/wordprocessingGroup" xmlns:wpi="http://schemas.microsoft.com/office/word/2010/wordprocessingInk" xmlns:wne="http://schemas.microsoft.com/office/word/2006/wordml" xmlns:wps="http://schemas.microsoft.com/office/word/2010/wordprocessingShape" mc:Ignorable="w14 wp14">
+  <w:abstractNum w:abstractNumId="0">
     <w:nsid w:val="20B90EF6"/>
     <w:multiLevelType w:val="hybridMultilevel"/>
     <w:tmpl w:val="7A58E476"/>
@@ -3473,7 +3448,7 @@
       </w:rPr>
     </w:lvl>
   </w:abstractNum>
-  <w:abstractNum w:abstractNumId="1" w15:restartNumberingAfterBreak="0">
+  <w:abstractNum w:abstractNumId="1">
     <w:nsid w:val="30F13BE1"/>
     <w:multiLevelType w:val="hybridMultilevel"/>
     <w:tmpl w:val="7BC6C2F0"/>
@@ -3595,7 +3570,7 @@
 </file>
 
 <file path=word/styles.xml><?xml version="1.0" encoding="utf-8"?>
-<w:styles xmlns:mc="http://schemas.openxmlformats.org/markup-compatibility/2006" xmlns:r="http://schemas.openxmlformats.org/officeDocument/2006/relationships" xmlns:w="http://schemas.openxmlformats.org/wordprocessingml/2006/main" xmlns:w14="http://schemas.microsoft.com/office/word/2010/wordml" xmlns:w15="http://schemas.microsoft.com/office/word/2012/wordml" xmlns:w16cid="http://schemas.microsoft.com/office/word/2016/wordml/cid" xmlns:w16se="http://schemas.microsoft.com/office/word/2015/wordml/symex" mc:Ignorable="w14 w15 w16se w16cid">
+<w:styles xmlns:mc="http://schemas.openxmlformats.org/markup-compatibility/2006" xmlns:r="http://schemas.openxmlformats.org/officeDocument/2006/relationships" xmlns:w="http://schemas.openxmlformats.org/wordprocessingml/2006/main" xmlns:w14="http://schemas.microsoft.com/office/word/2010/wordml" mc:Ignorable="w14">
   <w:docDefaults>
     <w:rPrDefault>
       <w:rPr>
@@ -3611,392 +3586,163 @@
       </w:pPr>
     </w:pPrDefault>
   </w:docDefaults>
-  <w:latentStyles w:defLockedState="0" w:defUIPriority="99" w:defSemiHidden="0" w:defUnhideWhenUsed="0" w:defQFormat="0" w:count="375">
-    <w:lsdException w:name="Normal" w:uiPriority="0" w:qFormat="1"/>
-    <w:lsdException w:name="heading 1" w:uiPriority="9" w:qFormat="1"/>
-    <w:lsdException w:name="heading 2" w:semiHidden="1" w:uiPriority="9" w:unhideWhenUsed="1" w:qFormat="1"/>
-    <w:lsdException w:name="heading 3" w:semiHidden="1" w:uiPriority="9" w:unhideWhenUsed="1" w:qFormat="1"/>
-    <w:lsdException w:name="heading 4" w:semiHidden="1" w:uiPriority="9" w:unhideWhenUsed="1" w:qFormat="1"/>
-    <w:lsdException w:name="heading 5" w:semiHidden="1" w:uiPriority="9" w:unhideWhenUsed="1" w:qFormat="1"/>
-    <w:lsdException w:name="heading 6" w:semiHidden="1" w:uiPriority="9" w:unhideWhenUsed="1" w:qFormat="1"/>
-    <w:lsdException w:name="heading 7" w:semiHidden="1" w:uiPriority="9" w:unhideWhenUsed="1" w:qFormat="1"/>
-    <w:lsdException w:name="heading 8" w:semiHidden="1" w:uiPriority="9" w:unhideWhenUsed="1" w:qFormat="1"/>
-    <w:lsdException w:name="heading 9" w:semiHidden="1" w:uiPriority="9" w:unhideWhenUsed="1" w:qFormat="1"/>
-    <w:lsdException w:name="index 1" w:semiHidden="1" w:unhideWhenUsed="1"/>
-    <w:lsdException w:name="index 2" w:semiHidden="1" w:unhideWhenUsed="1"/>
-    <w:lsdException w:name="index 3" w:semiHidden="1" w:unhideWhenUsed="1"/>
-    <w:lsdException w:name="index 4" w:semiHidden="1" w:unhideWhenUsed="1"/>
-    <w:lsdException w:name="index 5" w:semiHidden="1" w:unhideWhenUsed="1"/>
-    <w:lsdException w:name="index 6" w:semiHidden="1" w:unhideWhenUsed="1"/>
-    <w:lsdException w:name="index 7" w:semiHidden="1" w:unhideWhenUsed="1"/>
-    <w:lsdException w:name="index 8" w:semiHidden="1" w:unhideWhenUsed="1"/>
-    <w:lsdException w:name="index 9" w:semiHidden="1" w:unhideWhenUsed="1"/>
-    <w:lsdException w:name="toc 1" w:semiHidden="1" w:uiPriority="39" w:unhideWhenUsed="1"/>
-    <w:lsdException w:name="toc 2" w:semiHidden="1" w:uiPriority="39" w:unhideWhenUsed="1"/>
-    <w:lsdException w:name="toc 3" w:semiHidden="1" w:uiPriority="39" w:unhideWhenUsed="1"/>
-    <w:lsdException w:name="toc 4" w:semiHidden="1" w:uiPriority="39" w:unhideWhenUsed="1"/>
-    <w:lsdException w:name="toc 5" w:semiHidden="1" w:uiPriority="39" w:unhideWhenUsed="1"/>
-    <w:lsdException w:name="toc 6" w:semiHidden="1" w:uiPriority="39" w:unhideWhenUsed="1"/>
-    <w:lsdException w:name="toc 7" w:semiHidden="1" w:uiPriority="39" w:unhideWhenUsed="1"/>
-    <w:lsdException w:name="toc 8" w:semiHidden="1" w:uiPriority="39" w:unhideWhenUsed="1"/>
-    <w:lsdException w:name="toc 9" w:semiHidden="1" w:uiPriority="39" w:unhideWhenUsed="1"/>
-    <w:lsdException w:name="Normal Indent" w:semiHidden="1" w:unhideWhenUsed="1"/>
-    <w:lsdException w:name="footnote text" w:semiHidden="1" w:unhideWhenUsed="1"/>
-    <w:lsdException w:name="annotation text" w:semiHidden="1" w:unhideWhenUsed="1"/>
-    <w:lsdException w:name="header" w:semiHidden="1" w:unhideWhenUsed="1"/>
-    <w:lsdException w:name="footer" w:semiHidden="1" w:unhideWhenUsed="1"/>
-    <w:lsdException w:name="index heading" w:semiHidden="1" w:unhideWhenUsed="1"/>
-    <w:lsdException w:name="caption" w:semiHidden="1" w:uiPriority="35" w:unhideWhenUsed="1" w:qFormat="1"/>
-    <w:lsdException w:name="table of figures" w:semiHidden="1" w:unhideWhenUsed="1"/>
-    <w:lsdException w:name="envelope address" w:semiHidden="1" w:unhideWhenUsed="1"/>
-    <w:lsdException w:name="envelope return" w:semiHidden="1" w:unhideWhenUsed="1"/>
-    <w:lsdException w:name="footnote reference" w:semiHidden="1" w:unhideWhenUsed="1"/>
-    <w:lsdException w:name="annotation reference" w:semiHidden="1" w:unhideWhenUsed="1"/>
-    <w:lsdException w:name="line number" w:semiHidden="1" w:unhideWhenUsed="1"/>
-    <w:lsdException w:name="page number" w:semiHidden="1" w:unhideWhenUsed="1"/>
-    <w:lsdException w:name="endnote reference" w:semiHidden="1" w:unhideWhenUsed="1"/>
-    <w:lsdException w:name="endnote text" w:semiHidden="1" w:unhideWhenUsed="1"/>
-    <w:lsdException w:name="table of authorities" w:semiHidden="1" w:unhideWhenUsed="1"/>
-    <w:lsdException w:name="macro" w:semiHidden="1" w:unhideWhenUsed="1"/>
-    <w:lsdException w:name="toa heading" w:semiHidden="1" w:unhideWhenUsed="1"/>
-    <w:lsdException w:name="List" w:semiHidden="1" w:unhideWhenUsed="1"/>
-    <w:lsdException w:name="List Bullet" w:semiHidden="1" w:unhideWhenUsed="1"/>
-    <w:lsdException w:name="List Number" w:semiHidden="1" w:unhideWhenUsed="1"/>
-    <w:lsdException w:name="List 2" w:semiHidden="1" w:unhideWhenUsed="1"/>
-    <w:lsdException w:name="List 3" w:semiHidden="1" w:unhideWhenUsed="1"/>
-    <w:lsdException w:name="List 4" w:semiHidden="1" w:unhideWhenUsed="1"/>
-    <w:lsdException w:name="List 5" w:semiHidden="1" w:unhideWhenUsed="1"/>
-    <w:lsdException w:name="List Bullet 2" w:semiHidden="1" w:unhideWhenUsed="1"/>
-    <w:lsdException w:name="List Bullet 3" w:semiHidden="1" w:unhideWhenUsed="1"/>
-    <w:lsdException w:name="List Bullet 4" w:semiHidden="1" w:unhideWhenUsed="1"/>
-    <w:lsdException w:name="List Bullet 5" w:semiHidden="1" w:unhideWhenUsed="1"/>
-    <w:lsdException w:name="List Number 2" w:semiHidden="1" w:unhideWhenUsed="1"/>
-    <w:lsdException w:name="List Number 3" w:semiHidden="1" w:unhideWhenUsed="1"/>
-    <w:lsdException w:name="List Number 4" w:semiHidden="1" w:unhideWhenUsed="1"/>
-    <w:lsdException w:name="List Number 5" w:semiHidden="1" w:unhideWhenUsed="1"/>
-    <w:lsdException w:name="Title" w:uiPriority="10" w:qFormat="1"/>
-    <w:lsdException w:name="Closing" w:semiHidden="1" w:unhideWhenUsed="1"/>
-    <w:lsdException w:name="Signature" w:semiHidden="1" w:unhideWhenUsed="1"/>
-    <w:lsdException w:name="Default Paragraph Font" w:semiHidden="1" w:uiPriority="1" w:unhideWhenUsed="1"/>
-    <w:lsdException w:name="Body Text" w:semiHidden="1" w:unhideWhenUsed="1"/>
-    <w:lsdException w:name="Body Text Indent" w:semiHidden="1" w:unhideWhenUsed="1"/>
-    <w:lsdException w:name="List Continue" w:semiHidden="1" w:unhideWhenUsed="1"/>
-    <w:lsdException w:name="List Continue 2" w:semiHidden="1" w:unhideWhenUsed="1"/>
-    <w:lsdException w:name="List Continue 3" w:semiHidden="1" w:unhideWhenUsed="1"/>
-    <w:lsdException w:name="List Continue 4" w:semiHidden="1" w:unhideWhenUsed="1"/>
-    <w:lsdException w:name="List Continue 5" w:semiHidden="1" w:unhideWhenUsed="1"/>
-    <w:lsdException w:name="Message Header" w:semiHidden="1" w:unhideWhenUsed="1"/>
-    <w:lsdException w:name="Subtitle" w:uiPriority="11" w:qFormat="1"/>
-    <w:lsdException w:name="Salutation" w:semiHidden="1" w:unhideWhenUsed="1"/>
-    <w:lsdException w:name="Date" w:semiHidden="1" w:unhideWhenUsed="1"/>
-    <w:lsdException w:name="Body Text First Indent" w:semiHidden="1" w:unhideWhenUsed="1"/>
-    <w:lsdException w:name="Body Text First Indent 2" w:semiHidden="1" w:unhideWhenUsed="1"/>
-    <w:lsdException w:name="Note Heading" w:semiHidden="1" w:unhideWhenUsed="1"/>
-    <w:lsdException w:name="Body Text 2" w:semiHidden="1" w:unhideWhenUsed="1"/>
-    <w:lsdException w:name="Body Text 3" w:semiHidden="1" w:unhideWhenUsed="1"/>
-    <w:lsdException w:name="Body Text Indent 2" w:semiHidden="1" w:unhideWhenUsed="1"/>
-    <w:lsdException w:name="Body Text Indent 3" w:semiHidden="1" w:unhideWhenUsed="1"/>
-    <w:lsdException w:name="Block Text" w:semiHidden="1" w:unhideWhenUsed="1"/>
-    <w:lsdException w:name="Hyperlink" w:semiHidden="1" w:unhideWhenUsed="1"/>
-    <w:lsdException w:name="FollowedHyperlink" w:semiHidden="1" w:unhideWhenUsed="1"/>
-    <w:lsdException w:name="Strong" w:uiPriority="22" w:qFormat="1"/>
-    <w:lsdException w:name="Emphasis" w:uiPriority="20" w:qFormat="1"/>
-    <w:lsdException w:name="Document Map" w:semiHidden="1" w:unhideWhenUsed="1"/>
-    <w:lsdException w:name="Plain Text" w:semiHidden="1" w:unhideWhenUsed="1"/>
-    <w:lsdException w:name="E-mail Signature" w:semiHidden="1" w:unhideWhenUsed="1"/>
-    <w:lsdException w:name="HTML Top of Form" w:semiHidden="1" w:unhideWhenUsed="1"/>
-    <w:lsdException w:name="HTML Bottom of Form" w:semiHidden="1" w:unhideWhenUsed="1"/>
-    <w:lsdException w:name="Normal (Web)" w:semiHidden="1" w:unhideWhenUsed="1"/>
-    <w:lsdException w:name="HTML Acronym" w:semiHidden="1" w:unhideWhenUsed="1"/>
-    <w:lsdException w:name="HTML Address" w:semiHidden="1" w:unhideWhenUsed="1"/>
-    <w:lsdException w:name="HTML Cite" w:semiHidden="1" w:unhideWhenUsed="1"/>
-    <w:lsdException w:name="HTML Code" w:semiHidden="1" w:unhideWhenUsed="1"/>
-    <w:lsdException w:name="HTML Definition" w:semiHidden="1" w:unhideWhenUsed="1"/>
-    <w:lsdException w:name="HTML Keyboard" w:semiHidden="1" w:unhideWhenUsed="1"/>
-    <w:lsdException w:name="HTML Preformatted" w:semiHidden="1" w:unhideWhenUsed="1"/>
-    <w:lsdException w:name="HTML Sample" w:semiHidden="1" w:unhideWhenUsed="1"/>
-    <w:lsdException w:name="HTML Typewriter" w:semiHidden="1" w:unhideWhenUsed="1"/>
-    <w:lsdException w:name="HTML Variable" w:semiHidden="1" w:unhideWhenUsed="1"/>
-    <w:lsdException w:name="Normal Table" w:semiHidden="1" w:unhideWhenUsed="1"/>
-    <w:lsdException w:name="annotation subject" w:semiHidden="1" w:unhideWhenUsed="1"/>
-    <w:lsdException w:name="No List" w:semiHidden="1" w:unhideWhenUsed="1"/>
-    <w:lsdException w:name="Outline List 1" w:semiHidden="1" w:unhideWhenUsed="1"/>
-    <w:lsdException w:name="Outline List 2" w:semiHidden="1" w:unhideWhenUsed="1"/>
-    <w:lsdException w:name="Outline List 3" w:semiHidden="1" w:unhideWhenUsed="1"/>
-    <w:lsdException w:name="Table Simple 1" w:semiHidden="1" w:unhideWhenUsed="1"/>
-    <w:lsdException w:name="Table Simple 2" w:semiHidden="1" w:unhideWhenUsed="1"/>
-    <w:lsdException w:name="Table Simple 3" w:semiHidden="1" w:unhideWhenUsed="1"/>
-    <w:lsdException w:name="Table Classic 1" w:semiHidden="1" w:unhideWhenUsed="1"/>
-    <w:lsdException w:name="Table Classic 2" w:semiHidden="1" w:unhideWhenUsed="1"/>
-    <w:lsdException w:name="Table Classic 3" w:semiHidden="1" w:unhideWhenUsed="1"/>
-    <w:lsdException w:name="Table Classic 4" w:semiHidden="1" w:unhideWhenUsed="1"/>
-    <w:lsdException w:name="Table Colorful 1" w:semiHidden="1" w:unhideWhenUsed="1"/>
-    <w:lsdException w:name="Table Colorful 2" w:semiHidden="1" w:unhideWhenUsed="1"/>
-    <w:lsdException w:name="Table Colorful 3" w:semiHidden="1" w:unhideWhenUsed="1"/>
-    <w:lsdException w:name="Table Columns 1" w:semiHidden="1" w:unhideWhenUsed="1"/>
-    <w:lsdException w:name="Table Columns 2" w:semiHidden="1" w:unhideWhenUsed="1"/>
-    <w:lsdException w:name="Table Columns 3" w:semiHidden="1" w:unhideWhenUsed="1"/>
-    <w:lsdException w:name="Table Columns 4" w:semiHidden="1" w:unhideWhenUsed="1"/>
-    <w:lsdException w:name="Table Columns 5" w:semiHidden="1" w:unhideWhenUsed="1"/>
-    <w:lsdException w:name="Table Grid 1" w:semiHidden="1" w:unhideWhenUsed="1"/>
-    <w:lsdException w:name="Table Grid 2" w:semiHidden="1" w:unhideWhenUsed="1"/>
-    <w:lsdException w:name="Table Grid 3" w:semiHidden="1" w:unhideWhenUsed="1"/>
-    <w:lsdException w:name="Table Grid 4" w:semiHidden="1" w:unhideWhenUsed="1"/>
-    <w:lsdException w:name="Table Grid 5" w:semiHidden="1" w:unhideWhenUsed="1"/>
-    <w:lsdException w:name="Table Grid 6" w:semiHidden="1" w:unhideWhenUsed="1"/>
-    <w:lsdException w:name="Table Grid 7" w:semiHidden="1" w:unhideWhenUsed="1"/>
-    <w:lsdException w:name="Table Grid 8" w:semiHidden="1" w:unhideWhenUsed="1"/>
-    <w:lsdException w:name="Table List 1" w:semiHidden="1" w:unhideWhenUsed="1"/>
-    <w:lsdException w:name="Table List 2" w:semiHidden="1" w:unhideWhenUsed="1"/>
-    <w:lsdException w:name="Table List 3" w:semiHidden="1" w:unhideWhenUsed="1"/>
-    <w:lsdException w:name="Table List 4" w:semiHidden="1" w:unhideWhenUsed="1"/>
-    <w:lsdException w:name="Table List 5" w:semiHidden="1" w:unhideWhenUsed="1"/>
-    <w:lsdException w:name="Table List 6" w:semiHidden="1" w:unhideWhenUsed="1"/>
-    <w:lsdException w:name="Table List 7" w:semiHidden="1" w:unhideWhenUsed="1"/>
-    <w:lsdException w:name="Table List 8" w:semiHidden="1" w:unhideWhenUsed="1"/>
-    <w:lsdException w:name="Table 3D effects 1" w:semiHidden="1" w:unhideWhenUsed="1"/>
-    <w:lsdException w:name="Table 3D effects 2" w:semiHidden="1" w:unhideWhenUsed="1"/>
-    <w:lsdException w:name="Table 3D effects 3" w:semiHidden="1" w:unhideWhenUsed="1"/>
-    <w:lsdException w:name="Table Contemporary" w:semiHidden="1" w:unhideWhenUsed="1"/>
-    <w:lsdException w:name="Table Elegant" w:semiHidden="1" w:unhideWhenUsed="1"/>
-    <w:lsdException w:name="Table Professional" w:semiHidden="1" w:unhideWhenUsed="1"/>
-    <w:lsdException w:name="Table Subtle 1" w:semiHidden="1" w:unhideWhenUsed="1"/>
-    <w:lsdException w:name="Table Subtle 2" w:semiHidden="1" w:unhideWhenUsed="1"/>
-    <w:lsdException w:name="Table Web 1" w:semiHidden="1" w:unhideWhenUsed="1"/>
-    <w:lsdException w:name="Table Web 2" w:semiHidden="1" w:unhideWhenUsed="1"/>
-    <w:lsdException w:name="Table Web 3" w:semiHidden="1" w:unhideWhenUsed="1"/>
-    <w:lsdException w:name="Balloon Text" w:semiHidden="1" w:unhideWhenUsed="1"/>
-    <w:lsdException w:name="Table Grid" w:uiPriority="39"/>
-    <w:lsdException w:name="Table Theme" w:semiHidden="1" w:unhideWhenUsed="1"/>
-    <w:lsdException w:name="Placeholder Text" w:semiHidden="1"/>
-    <w:lsdException w:name="No Spacing" w:uiPriority="1" w:qFormat="1"/>
-    <w:lsdException w:name="Light Shading" w:uiPriority="60"/>
-    <w:lsdException w:name="Light List" w:uiPriority="61"/>
-    <w:lsdException w:name="Light Grid" w:uiPriority="62"/>
-    <w:lsdException w:name="Medium Shading 1" w:uiPriority="63"/>
-    <w:lsdException w:name="Medium Shading 2" w:uiPriority="64"/>
-    <w:lsdException w:name="Medium List 1" w:uiPriority="65"/>
-    <w:lsdException w:name="Medium List 2" w:uiPriority="66"/>
-    <w:lsdException w:name="Medium Grid 1" w:uiPriority="67"/>
-    <w:lsdException w:name="Medium Grid 2" w:uiPriority="68"/>
-    <w:lsdException w:name="Medium Grid 3" w:uiPriority="69"/>
-    <w:lsdException w:name="Dark List" w:uiPriority="70"/>
-    <w:lsdException w:name="Colorful Shading" w:uiPriority="71"/>
-    <w:lsdException w:name="Colorful List" w:uiPriority="72"/>
-    <w:lsdException w:name="Colorful Grid" w:uiPriority="73"/>
-    <w:lsdException w:name="Light Shading Accent 1" w:uiPriority="60"/>
-    <w:lsdException w:name="Light List Accent 1" w:uiPriority="61"/>
-    <w:lsdException w:name="Light Grid Accent 1" w:uiPriority="62"/>
-    <w:lsdException w:name="Medium Shading 1 Accent 1" w:uiPriority="63"/>
-    <w:lsdException w:name="Medium Shading 2 Accent 1" w:uiPriority="64"/>
-    <w:lsdException w:name="Medium List 1 Accent 1" w:uiPriority="65"/>
-    <w:lsdException w:name="Revision" w:semiHidden="1"/>
-    <w:lsdException w:name="List Paragraph" w:uiPriority="34" w:qFormat="1"/>
-    <w:lsdException w:name="Quote" w:uiPriority="29" w:qFormat="1"/>
-    <w:lsdException w:name="Intense Quote" w:uiPriority="30" w:qFormat="1"/>
-    <w:lsdException w:name="Medium List 2 Accent 1" w:uiPriority="66"/>
-    <w:lsdException w:name="Medium Grid 1 Accent 1" w:uiPriority="67"/>
-    <w:lsdException w:name="Medium Grid 2 Accent 1" w:uiPriority="68"/>
-    <w:lsdException w:name="Medium Grid 3 Accent 1" w:uiPriority="69"/>
-    <w:lsdException w:name="Dark List Accent 1" w:uiPriority="70"/>
-    <w:lsdException w:name="Colorful Shading Accent 1" w:uiPriority="71"/>
-    <w:lsdException w:name="Colorful List Accent 1" w:uiPriority="72"/>
-    <w:lsdException w:name="Colorful Grid Accent 1" w:uiPriority="73"/>
-    <w:lsdException w:name="Light Shading Accent 2" w:uiPriority="60"/>
-    <w:lsdException w:name="Light List Accent 2" w:uiPriority="61"/>
-    <w:lsdException w:name="Light Grid Accent 2" w:uiPriority="62"/>
-    <w:lsdException w:name="Medium Shading 1 Accent 2" w:uiPriority="63"/>
-    <w:lsdException w:name="Medium Shading 2 Accent 2" w:uiPriority="64"/>
-    <w:lsdException w:name="Medium List 1 Accent 2" w:uiPriority="65"/>
-    <w:lsdException w:name="Medium List 2 Accent 2" w:uiPriority="66"/>
-    <w:lsdException w:name="Medium Grid 1 Accent 2" w:uiPriority="67"/>
-    <w:lsdException w:name="Medium Grid 2 Accent 2" w:uiPriority="68"/>
-    <w:lsdException w:name="Medium Grid 3 Accent 2" w:uiPriority="69"/>
-    <w:lsdException w:name="Dark List Accent 2" w:uiPriority="70"/>
-    <w:lsdException w:name="Colorful Shading Accent 2" w:uiPriority="71"/>
-    <w:lsdException w:name="Colorful List Accent 2" w:uiPriority="72"/>
-    <w:lsdException w:name="Colorful Grid Accent 2" w:uiPriority="73"/>
-    <w:lsdException w:name="Light Shading Accent 3" w:uiPriority="60"/>
-    <w:lsdException w:name="Light List Accent 3" w:uiPriority="61"/>
-    <w:lsdException w:name="Light Grid Accent 3" w:uiPriority="62"/>
-    <w:lsdException w:name="Medium Shading 1 Accent 3" w:uiPriority="63"/>
-    <w:lsdException w:name="Medium Shading 2 Accent 3" w:uiPriority="64"/>
-    <w:lsdException w:name="Medium List 1 Accent 3" w:uiPriority="65"/>
-    <w:lsdException w:name="Medium List 2 Accent 3" w:uiPriority="66"/>
-    <w:lsdException w:name="Medium Grid 1 Accent 3" w:uiPriority="67"/>
-    <w:lsdException w:name="Medium Grid 2 Accent 3" w:uiPriority="68"/>
-    <w:lsdException w:name="Medium Grid 3 Accent 3" w:uiPriority="69"/>
-    <w:lsdException w:name="Dark List Accent 3" w:uiPriority="70"/>
-    <w:lsdException w:name="Colorful Shading Accent 3" w:uiPriority="71"/>
-    <w:lsdException w:name="Colorful List Accent 3" w:uiPriority="72"/>
-    <w:lsdException w:name="Colorful Grid Accent 3" w:uiPriority="73"/>
-    <w:lsdException w:name="Light Shading Accent 4" w:uiPriority="60"/>
-    <w:lsdException w:name="Light List Accent 4" w:uiPriority="61"/>
-    <w:lsdException w:name="Light Grid Accent 4" w:uiPriority="62"/>
-    <w:lsdException w:name="Medium Shading 1 Accent 4" w:uiPriority="63"/>
-    <w:lsdException w:name="Medium Shading 2 Accent 4" w:uiPriority="64"/>
-    <w:lsdException w:name="Medium List 1 Accent 4" w:uiPriority="65"/>
-    <w:lsdException w:name="Medium List 2 Accent 4" w:uiPriority="66"/>
-    <w:lsdException w:name="Medium Grid 1 Accent 4" w:uiPriority="67"/>
-    <w:lsdException w:name="Medium Grid 2 Accent 4" w:uiPriority="68"/>
-    <w:lsdException w:name="Medium Grid 3 Accent 4" w:uiPriority="69"/>
-    <w:lsdException w:name="Dark List Accent 4" w:uiPriority="70"/>
-    <w:lsdException w:name="Colorful Shading Accent 4" w:uiPriority="71"/>
-    <w:lsdException w:name="Colorful List Accent 4" w:uiPriority="72"/>
-    <w:lsdException w:name="Colorful Grid Accent 4" w:uiPriority="73"/>
-    <w:lsdException w:name="Light Shading Accent 5" w:uiPriority="60"/>
-    <w:lsdException w:name="Light List Accent 5" w:uiPriority="61"/>
-    <w:lsdException w:name="Light Grid Accent 5" w:uiPriority="62"/>
-    <w:lsdException w:name="Medium Shading 1 Accent 5" w:uiPriority="63"/>
-    <w:lsdException w:name="Medium Shading 2 Accent 5" w:uiPriority="64"/>
-    <w:lsdException w:name="Medium List 1 Accent 5" w:uiPriority="65"/>
-    <w:lsdException w:name="Medium List 2 Accent 5" w:uiPriority="66"/>
-    <w:lsdException w:name="Medium Grid 1 Accent 5" w:uiPriority="67"/>
-    <w:lsdException w:name="Medium Grid 2 Accent 5" w:uiPriority="68"/>
-    <w:lsdException w:name="Medium Grid 3 Accent 5" w:uiPriority="69"/>
-    <w:lsdException w:name="Dark List Accent 5" w:uiPriority="70"/>
-    <w:lsdException w:name="Colorful Shading Accent 5" w:uiPriority="71"/>
-    <w:lsdException w:name="Colorful List Accent 5" w:uiPriority="72"/>
-    <w:lsdException w:name="Colorful Grid Accent 5" w:uiPriority="73"/>
-    <w:lsdException w:name="Light Shading Accent 6" w:uiPriority="60"/>
-    <w:lsdException w:name="Light List Accent 6" w:uiPriority="61"/>
-    <w:lsdException w:name="Light Grid Accent 6" w:uiPriority="62"/>
-    <w:lsdException w:name="Medium Shading 1 Accent 6" w:uiPriority="63"/>
-    <w:lsdException w:name="Medium Shading 2 Accent 6" w:uiPriority="64"/>
-    <w:lsdException w:name="Medium List 1 Accent 6" w:uiPriority="65"/>
-    <w:lsdException w:name="Medium List 2 Accent 6" w:uiPriority="66"/>
-    <w:lsdException w:name="Medium Grid 1 Accent 6" w:uiPriority="67"/>
-    <w:lsdException w:name="Medium Grid 2 Accent 6" w:uiPriority="68"/>
-    <w:lsdException w:name="Medium Grid 3 Accent 6" w:uiPriority="69"/>
-    <w:lsdException w:name="Dark List Accent 6" w:uiPriority="70"/>
-    <w:lsdException w:name="Colorful Shading Accent 6" w:uiPriority="71"/>
-    <w:lsdException w:name="Colorful List Accent 6" w:uiPriority="72"/>
-    <w:lsdException w:name="Colorful Grid Accent 6" w:uiPriority="73"/>
-    <w:lsdException w:name="Subtle Emphasis" w:uiPriority="19" w:qFormat="1"/>
-    <w:lsdException w:name="Intense Emphasis" w:uiPriority="21" w:qFormat="1"/>
-    <w:lsdException w:name="Subtle Reference" w:uiPriority="31" w:qFormat="1"/>
-    <w:lsdException w:name="Intense Reference" w:uiPriority="32" w:qFormat="1"/>
-    <w:lsdException w:name="Book Title" w:uiPriority="33" w:qFormat="1"/>
-    <w:lsdException w:name="Bibliography" w:semiHidden="1" w:uiPriority="37" w:unhideWhenUsed="1"/>
-    <w:lsdException w:name="TOC Heading" w:semiHidden="1" w:uiPriority="39" w:unhideWhenUsed="1" w:qFormat="1"/>
-    <w:lsdException w:name="Plain Table 1" w:uiPriority="41"/>
-    <w:lsdException w:name="Plain Table 2" w:uiPriority="42"/>
-    <w:lsdException w:name="Plain Table 3" w:uiPriority="43"/>
-    <w:lsdException w:name="Plain Table 4" w:uiPriority="44"/>
-    <w:lsdException w:name="Plain Table 5" w:uiPriority="45"/>
-    <w:lsdException w:name="Grid Table Light" w:uiPriority="40"/>
-    <w:lsdException w:name="Grid Table 1 Light" w:uiPriority="46"/>
-    <w:lsdException w:name="Grid Table 2" w:uiPriority="47"/>
-    <w:lsdException w:name="Grid Table 3" w:uiPriority="48"/>
-    <w:lsdException w:name="Grid Table 4" w:uiPriority="49"/>
-    <w:lsdException w:name="Grid Table 5 Dark" w:uiPriority="50"/>
-    <w:lsdException w:name="Grid Table 6 Colorful" w:uiPriority="51"/>
-    <w:lsdException w:name="Grid Table 7 Colorful" w:uiPriority="52"/>
-    <w:lsdException w:name="Grid Table 1 Light Accent 1" w:uiPriority="46"/>
-    <w:lsdException w:name="Grid Table 2 Accent 1" w:uiPriority="47"/>
-    <w:lsdException w:name="Grid Table 3 Accent 1" w:uiPriority="48"/>
-    <w:lsdException w:name="Grid Table 4 Accent 1" w:uiPriority="49"/>
-    <w:lsdException w:name="Grid Table 5 Dark Accent 1" w:uiPriority="50"/>
-    <w:lsdException w:name="Grid Table 6 Colorful Accent 1" w:uiPriority="51"/>
-    <w:lsdException w:name="Grid Table 7 Colorful Accent 1" w:uiPriority="52"/>
-    <w:lsdException w:name="Grid Table 1 Light Accent 2" w:uiPriority="46"/>
-    <w:lsdException w:name="Grid Table 2 Accent 2" w:uiPriority="47"/>
-    <w:lsdException w:name="Grid Table 3 Accent 2" w:uiPriority="48"/>
-    <w:lsdException w:name="Grid Table 4 Accent 2" w:uiPriority="49"/>
-    <w:lsdException w:name="Grid Table 5 Dark Accent 2" w:uiPriority="50"/>
-    <w:lsdException w:name="Grid Table 6 Colorful Accent 2" w:uiPriority="51"/>
-    <w:lsdException w:name="Grid Table 7 Colorful Accent 2" w:uiPriority="52"/>
-    <w:lsdException w:name="Grid Table 1 Light Accent 3" w:uiPriority="46"/>
-    <w:lsdException w:name="Grid Table 2 Accent 3" w:uiPriority="47"/>
-    <w:lsdException w:name="Grid Table 3 Accent 3" w:uiPriority="48"/>
-    <w:lsdException w:name="Grid Table 4 Accent 3" w:uiPriority="49"/>
-    <w:lsdException w:name="Grid Table 5 Dark Accent 3" w:uiPriority="50"/>
-    <w:lsdException w:name="Grid Table 6 Colorful Accent 3" w:uiPriority="51"/>
-    <w:lsdException w:name="Grid Table 7 Colorful Accent 3" w:uiPriority="52"/>
-    <w:lsdException w:name="Grid Table 1 Light Accent 4" w:uiPriority="46"/>
-    <w:lsdException w:name="Grid Table 2 Accent 4" w:uiPriority="47"/>
-    <w:lsdException w:name="Grid Table 3 Accent 4" w:uiPriority="48"/>
-    <w:lsdException w:name="Grid Table 4 Accent 4" w:uiPriority="49"/>
-    <w:lsdException w:name="Grid Table 5 Dark Accent 4" w:uiPriority="50"/>
-    <w:lsdException w:name="Grid Table 6 Colorful Accent 4" w:uiPriority="51"/>
-    <w:lsdException w:name="Grid Table 7 Colorful Accent 4" w:uiPriority="52"/>
-    <w:lsdException w:name="Grid Table 1 Light Accent 5" w:uiPriority="46"/>
-    <w:lsdException w:name="Grid Table 2 Accent 5" w:uiPriority="47"/>
-    <w:lsdException w:name="Grid Table 3 Accent 5" w:uiPriority="48"/>
-    <w:lsdException w:name="Grid Table 4 Accent 5" w:uiPriority="49"/>
-    <w:lsdException w:name="Grid Table 5 Dark Accent 5" w:uiPriority="50"/>
-    <w:lsdException w:name="Grid Table 6 Colorful Accent 5" w:uiPriority="51"/>
-    <w:lsdException w:name="Grid Table 7 Colorful Accent 5" w:uiPriority="52"/>
-    <w:lsdException w:name="Grid Table 1 Light Accent 6" w:uiPriority="46"/>
-    <w:lsdException w:name="Grid Table 2 Accent 6" w:uiPriority="47"/>
-    <w:lsdException w:name="Grid Table 3 Accent 6" w:uiPriority="48"/>
-    <w:lsdException w:name="Grid Table 4 Accent 6" w:uiPriority="49"/>
-    <w:lsdException w:name="Grid Table 5 Dark Accent 6" w:uiPriority="50"/>
-    <w:lsdException w:name="Grid Table 6 Colorful Accent 6" w:uiPriority="51"/>
-    <w:lsdException w:name="Grid Table 7 Colorful Accent 6" w:uiPriority="52"/>
-    <w:lsdException w:name="List Table 1 Light" w:uiPriority="46"/>
-    <w:lsdException w:name="List Table 2" w:uiPriority="47"/>
-    <w:lsdException w:name="List Table 3" w:uiPriority="48"/>
-    <w:lsdException w:name="List Table 4" w:uiPriority="49"/>
-    <w:lsdException w:name="List Table 5 Dark" w:uiPriority="50"/>
-    <w:lsdException w:name="List Table 6 Colorful" w:uiPriority="51"/>
-    <w:lsdException w:name="List Table 7 Colorful" w:uiPriority="52"/>
-    <w:lsdException w:name="List Table 1 Light Accent 1" w:uiPriority="46"/>
-    <w:lsdException w:name="List Table 2 Accent 1" w:uiPriority="47"/>
-    <w:lsdException w:name="List Table 3 Accent 1" w:uiPriority="48"/>
-    <w:lsdException w:name="List Table 4 Accent 1" w:uiPriority="49"/>
-    <w:lsdException w:name="List Table 5 Dark Accent 1" w:uiPriority="50"/>
-    <w:lsdException w:name="List Table 6 Colorful Accent 1" w:uiPriority="51"/>
-    <w:lsdException w:name="List Table 7 Colorful Accent 1" w:uiPriority="52"/>
-    <w:lsdException w:name="List Table 1 Light Accent 2" w:uiPriority="46"/>
-    <w:lsdException w:name="List Table 2 Accent 2" w:uiPriority="47"/>
-    <w:lsdException w:name="List Table 3 Accent 2" w:uiPriority="48"/>
-    <w:lsdException w:name="List Table 4 Accent 2" w:uiPriority="49"/>
-    <w:lsdException w:name="List Table 5 Dark Accent 2" w:uiPriority="50"/>
-    <w:lsdException w:name="List Table 6 Colorful Accent 2" w:uiPriority="51"/>
-    <w:lsdException w:name="List Table 7 Colorful Accent 2" w:uiPriority="52"/>
-    <w:lsdException w:name="List Table 1 Light Accent 3" w:uiPriority="46"/>
-    <w:lsdException w:name="List Table 2 Accent 3" w:uiPriority="47"/>
-    <w:lsdException w:name="List Table 3 Accent 3" w:uiPriority="48"/>
-    <w:lsdException w:name="List Table 4 Accent 3" w:uiPriority="49"/>
-    <w:lsdException w:name="List Table 5 Dark Accent 3" w:uiPriority="50"/>
-    <w:lsdException w:name="List Table 6 Colorful Accent 3" w:uiPriority="51"/>
-    <w:lsdException w:name="List Table 7 Colorful Accent 3" w:uiPriority="52"/>
-    <w:lsdException w:name="List Table 1 Light Accent 4" w:uiPriority="46"/>
-    <w:lsdException w:name="List Table 2 Accent 4" w:uiPriority="47"/>
-    <w:lsdException w:name="List Table 3 Accent 4" w:uiPriority="48"/>
-    <w:lsdException w:name="List Table 4 Accent 4" w:uiPriority="49"/>
-    <w:lsdException w:name="List Table 5 Dark Accent 4" w:uiPriority="50"/>
-    <w:lsdException w:name="List Table 6 Colorful Accent 4" w:uiPriority="51"/>
-    <w:lsdException w:name="List Table 7 Colorful Accent 4" w:uiPriority="52"/>
-    <w:lsdException w:name="List Table 1 Light Accent 5" w:uiPriority="46"/>
-    <w:lsdException w:name="List Table 2 Accent 5" w:uiPriority="47"/>
-    <w:lsdException w:name="List Table 3 Accent 5" w:uiPriority="48"/>
-    <w:lsdException w:name="List Table 4 Accent 5" w:uiPriority="49"/>
-    <w:lsdException w:name="List Table 5 Dark Accent 5" w:uiPriority="50"/>
-    <w:lsdException w:name="List Table 6 Colorful Accent 5" w:uiPriority="51"/>
-    <w:lsdException w:name="List Table 7 Colorful Accent 5" w:uiPriority="52"/>
-    <w:lsdException w:name="List Table 1 Light Accent 6" w:uiPriority="46"/>
-    <w:lsdException w:name="List Table 2 Accent 6" w:uiPriority="47"/>
-    <w:lsdException w:name="List Table 3 Accent 6" w:uiPriority="48"/>
-    <w:lsdException w:name="List Table 4 Accent 6" w:uiPriority="49"/>
-    <w:lsdException w:name="List Table 5 Dark Accent 6" w:uiPriority="50"/>
-    <w:lsdException w:name="List Table 6 Colorful Accent 6" w:uiPriority="51"/>
-    <w:lsdException w:name="List Table 7 Colorful Accent 6" w:uiPriority="52"/>
-    <w:lsdException w:name="Mention" w:semiHidden="1" w:unhideWhenUsed="1"/>
-    <w:lsdException w:name="Smart Hyperlink" w:semiHidden="1" w:unhideWhenUsed="1"/>
-    <w:lsdException w:name="Hashtag" w:semiHidden="1" w:unhideWhenUsed="1"/>
-    <w:lsdException w:name="Unresolved Mention" w:semiHidden="1" w:unhideWhenUsed="1"/>
+  <w:latentStyles w:defLockedState="0" w:defUIPriority="99" w:defSemiHidden="1" w:defUnhideWhenUsed="1" w:defQFormat="0" w:count="276">
+    <w:lsdException w:name="Normal" w:semiHidden="0" w:uiPriority="0" w:unhideWhenUsed="0" w:qFormat="1"/>
+    <w:lsdException w:name="heading 1" w:semiHidden="0" w:uiPriority="9" w:unhideWhenUsed="0" w:qFormat="1"/>
+    <w:lsdException w:name="heading 2" w:uiPriority="9" w:qFormat="1"/>
+    <w:lsdException w:name="heading 3" w:uiPriority="9" w:qFormat="1"/>
+    <w:lsdException w:name="heading 4" w:uiPriority="9" w:qFormat="1"/>
+    <w:lsdException w:name="heading 5" w:uiPriority="9" w:qFormat="1"/>
+    <w:lsdException w:name="heading 6" w:uiPriority="9" w:qFormat="1"/>
+    <w:lsdException w:name="heading 7" w:uiPriority="9" w:qFormat="1"/>
+    <w:lsdException w:name="heading 8" w:uiPriority="9" w:qFormat="1"/>
+    <w:lsdException w:name="heading 9" w:uiPriority="9" w:qFormat="1"/>
+    <w:lsdException w:name="toc 1" w:uiPriority="39"/>
+    <w:lsdException w:name="toc 2" w:uiPriority="39"/>
+    <w:lsdException w:name="toc 3" w:uiPriority="39"/>
+    <w:lsdException w:name="toc 4" w:uiPriority="39"/>
+    <w:lsdException w:name="toc 5" w:uiPriority="39"/>
+    <w:lsdException w:name="toc 6" w:uiPriority="39"/>
+    <w:lsdException w:name="toc 7" w:uiPriority="39"/>
+    <w:lsdException w:name="toc 8" w:uiPriority="39"/>
+    <w:lsdException w:name="toc 9" w:uiPriority="39"/>
+    <w:lsdException w:name="caption" w:uiPriority="35" w:qFormat="1"/>
+    <w:lsdException w:name="Title" w:semiHidden="0" w:uiPriority="10" w:unhideWhenUsed="0" w:qFormat="1"/>
+    <w:lsdException w:name="Default Paragraph Font" w:uiPriority="1"/>
+    <w:lsdException w:name="Subtitle" w:semiHidden="0" w:uiPriority="11" w:unhideWhenUsed="0" w:qFormat="1"/>
+    <w:lsdException w:name="Strong" w:semiHidden="0" w:uiPriority="22" w:unhideWhenUsed="0" w:qFormat="1"/>
+    <w:lsdException w:name="Emphasis" w:semiHidden="0" w:uiPriority="20" w:unhideWhenUsed="0" w:qFormat="1"/>
+    <w:lsdException w:name="Table Grid" w:semiHidden="0" w:uiPriority="39" w:unhideWhenUsed="0"/>
+    <w:lsdException w:name="Note Level 1" w:semiHidden="0" w:unhideWhenUsed="0"/>
+    <w:lsdException w:name="Note Level 2" w:semiHidden="0" w:unhideWhenUsed="0"/>
+    <w:lsdException w:name="Note Level 3" w:semiHidden="0" w:unhideWhenUsed="0"/>
+    <w:lsdException w:name="Note Level 4" w:semiHidden="0" w:unhideWhenUsed="0"/>
+    <w:lsdException w:name="Note Level 5" w:semiHidden="0" w:unhideWhenUsed="0"/>
+    <w:lsdException w:name="Note Level 6" w:semiHidden="0" w:unhideWhenUsed="0"/>
+    <w:lsdException w:name="Note Level 7" w:semiHidden="0" w:unhideWhenUsed="0"/>
+    <w:lsdException w:name="Note Level 8" w:semiHidden="0" w:unhideWhenUsed="0"/>
+    <w:lsdException w:name="Note Level 9" w:semiHidden="0" w:unhideWhenUsed="0"/>
+    <w:lsdException w:name="Placeholder Text" w:unhideWhenUsed="0"/>
+    <w:lsdException w:name="No Spacing" w:semiHidden="0" w:uiPriority="1" w:unhideWhenUsed="0" w:qFormat="1"/>
+    <w:lsdException w:name="Light Shading" w:semiHidden="0" w:uiPriority="60" w:unhideWhenUsed="0"/>
+    <w:lsdException w:name="Light List" w:semiHidden="0" w:uiPriority="61" w:unhideWhenUsed="0"/>
+    <w:lsdException w:name="Light Grid" w:semiHidden="0" w:uiPriority="62" w:unhideWhenUsed="0"/>
+    <w:lsdException w:name="Medium Shading 1" w:semiHidden="0" w:uiPriority="63" w:unhideWhenUsed="0"/>
+    <w:lsdException w:name="Medium Shading 2" w:semiHidden="0" w:uiPriority="64" w:unhideWhenUsed="0"/>
+    <w:lsdException w:name="Medium List 1" w:semiHidden="0" w:uiPriority="65" w:unhideWhenUsed="0"/>
+    <w:lsdException w:name="Medium List 2" w:semiHidden="0" w:uiPriority="66" w:unhideWhenUsed="0"/>
+    <w:lsdException w:name="Medium Grid 1" w:semiHidden="0" w:uiPriority="67" w:unhideWhenUsed="0"/>
+    <w:lsdException w:name="Medium Grid 2" w:semiHidden="0" w:uiPriority="68" w:unhideWhenUsed="0"/>
+    <w:lsdException w:name="Medium Grid 3" w:semiHidden="0" w:uiPriority="69" w:unhideWhenUsed="0"/>
+    <w:lsdException w:name="Dark List" w:semiHidden="0" w:uiPriority="70" w:unhideWhenUsed="0"/>
+    <w:lsdException w:name="Colorful Shading" w:semiHidden="0" w:uiPriority="71" w:unhideWhenUsed="0"/>
+    <w:lsdException w:name="Colorful List" w:semiHidden="0" w:uiPriority="72" w:unhideWhenUsed="0"/>
+    <w:lsdException w:name="Colorful Grid" w:semiHidden="0" w:uiPriority="73" w:unhideWhenUsed="0"/>
+    <w:lsdException w:name="Light Shading Accent 1" w:semiHidden="0" w:uiPriority="60" w:unhideWhenUsed="0"/>
+    <w:lsdException w:name="Light List Accent 1" w:semiHidden="0" w:uiPriority="61" w:unhideWhenUsed="0"/>
+    <w:lsdException w:name="Light Grid Accent 1" w:semiHidden="0" w:uiPriority="62" w:unhideWhenUsed="0"/>
+    <w:lsdException w:name="Medium Shading 1 Accent 1" w:semiHidden="0" w:uiPriority="63" w:unhideWhenUsed="0"/>
+    <w:lsdException w:name="Medium Shading 2 Accent 1" w:semiHidden="0" w:uiPriority="64" w:unhideWhenUsed="0"/>
+    <w:lsdException w:name="Medium List 1 Accent 1" w:semiHidden="0" w:uiPriority="65" w:unhideWhenUsed="0"/>
+    <w:lsdException w:name="Revision" w:unhideWhenUsed="0"/>
+    <w:lsdException w:name="List Paragraph" w:semiHidden="0" w:uiPriority="34" w:unhideWhenUsed="0" w:qFormat="1"/>
+    <w:lsdException w:name="Quote" w:semiHidden="0" w:uiPriority="29" w:unhideWhenUsed="0" w:qFormat="1"/>
+    <w:lsdException w:name="Intense Quote" w:semiHidden="0" w:uiPriority="30" w:unhideWhenUsed="0" w:qFormat="1"/>
+    <w:lsdException w:name="Medium List 2 Accent 1" w:semiHidden="0" w:uiPriority="66" w:unhideWhenUsed="0"/>
+    <w:lsdException w:name="Medium Grid 1 Accent 1" w:semiHidden="0" w:uiPriority="67" w:unhideWhenUsed="0"/>
+    <w:lsdException w:name="Medium Grid 2 Accent 1" w:semiHidden="0" w:uiPriority="68" w:unhideWhenUsed="0"/>
+    <w:lsdException w:name="Medium Grid 3 Accent 1" w:semiHidden="0" w:uiPriority="69" w:unhideWhenUsed="0"/>
+    <w:lsdException w:name="Dark List Accent 1" w:semiHidden="0" w:uiPriority="70" w:unhideWhenUsed="0"/>
+    <w:lsdException w:name="Colorful Shading Accent 1" w:semiHidden="0" w:uiPriority="71" w:unhideWhenUsed="0"/>
+    <w:lsdException w:name="Colorful List Accent 1" w:semiHidden="0" w:uiPriority="72" w:unhideWhenUsed="0"/>
+    <w:lsdException w:name="Colorful Grid Accent 1" w:semiHidden="0" w:uiPriority="73" w:unhideWhenUsed="0"/>
+    <w:lsdException w:name="Light Shading Accent 2" w:semiHidden="0" w:uiPriority="60" w:unhideWhenUsed="0"/>
+    <w:lsdException w:name="Light List Accent 2" w:semiHidden="0" w:uiPriority="61" w:unhideWhenUsed="0"/>
+    <w:lsdException w:name="Light Grid Accent 2" w:semiHidden="0" w:uiPriority="62" w:unhideWhenUsed="0"/>
+    <w:lsdException w:name="Medium Shading 1 Accent 2" w:semiHidden="0" w:uiPriority="63" w:unhideWhenUsed="0"/>
+    <w:lsdException w:name="Medium Shading 2 Accent 2" w:semiHidden="0" w:uiPriority="64" w:unhideWhenUsed="0"/>
+    <w:lsdException w:name="Medium List 1 Accent 2" w:semiHidden="0" w:uiPriority="65" w:unhideWhenUsed="0"/>
+    <w:lsdException w:name="Medium List 2 Accent 2" w:semiHidden="0" w:uiPriority="66" w:unhideWhenUsed="0"/>
+    <w:lsdException w:name="Medium Grid 1 Accent 2" w:semiHidden="0" w:uiPriority="67" w:unhideWhenUsed="0"/>
+    <w:lsdException w:name="Medium Grid 2 Accent 2" w:semiHidden="0" w:uiPriority="68" w:unhideWhenUsed="0"/>
+    <w:lsdException w:name="Medium Grid 3 Accent 2" w:semiHidden="0" w:uiPriority="69" w:unhideWhenUsed="0"/>
+    <w:lsdException w:name="Dark List Accent 2" w:semiHidden="0" w:uiPriority="70" w:unhideWhenUsed="0"/>
+    <w:lsdException w:name="Colorful Shading Accent 2" w:semiHidden="0" w:uiPriority="71" w:unhideWhenUsed="0"/>
+    <w:lsdException w:name="Colorful List Accent 2" w:semiHidden="0" w:uiPriority="72" w:unhideWhenUsed="0"/>
+    <w:lsdException w:name="Colorful Grid Accent 2" w:semiHidden="0" w:uiPriority="73" w:unhideWhenUsed="0"/>
+    <w:lsdException w:name="Light Shading Accent 3" w:semiHidden="0" w:uiPriority="60" w:unhideWhenUsed="0"/>
+    <w:lsdException w:name="Light List Accent 3" w:semiHidden="0" w:uiPriority="61" w:unhideWhenUsed="0"/>
+    <w:lsdException w:name="Light Grid Accent 3" w:semiHidden="0" w:uiPriority="62" w:unhideWhenUsed="0"/>
+    <w:lsdException w:name="Medium Shading 1 Accent 3" w:semiHidden="0" w:uiPriority="63" w:unhideWhenUsed="0"/>
+    <w:lsdException w:name="Medium Shading 2 Accent 3" w:semiHidden="0" w:uiPriority="64" w:unhideWhenUsed="0"/>
+    <w:lsdException w:name="Medium List 1 Accent 3" w:semiHidden="0" w:uiPriority="65" w:unhideWhenUsed="0"/>
+    <w:lsdException w:name="Medium List 2 Accent 3" w:semiHidden="0" w:uiPriority="66" w:unhideWhenUsed="0"/>
+    <w:lsdException w:name="Medium Grid 1 Accent 3" w:semiHidden="0" w:uiPriority="67" w:unhideWhenUsed="0"/>
+    <w:lsdException w:name="Medium Grid 2 Accent 3" w:semiHidden="0" w:uiPriority="68" w:unhideWhenUsed="0"/>
+    <w:lsdException w:name="Medium Grid 3 Accent 3" w:semiHidden="0" w:uiPriority="69" w:unhideWhenUsed="0"/>
+    <w:lsdException w:name="Dark List Accent 3" w:semiHidden="0" w:uiPriority="70" w:unhideWhenUsed="0"/>
+    <w:lsdException w:name="Colorful Shading Accent 3" w:semiHidden="0" w:uiPriority="71" w:unhideWhenUsed="0"/>
+    <w:lsdException w:name="Colorful List Accent 3" w:semiHidden="0" w:uiPriority="72" w:unhideWhenUsed="0"/>
+    <w:lsdException w:name="Colorful Grid Accent 3" w:semiHidden="0" w:uiPriority="73" w:unhideWhenUsed="0"/>
+    <w:lsdException w:name="Light Shading Accent 4" w:semiHidden="0" w:uiPriority="60" w:unhideWhenUsed="0"/>
+    <w:lsdException w:name="Light List Accent 4" w:semiHidden="0" w:uiPriority="61" w:unhideWhenUsed="0"/>
+    <w:lsdException w:name="Light Grid Accent 4" w:semiHidden="0" w:uiPriority="62" w:unhideWhenUsed="0"/>
+    <w:lsdException w:name="Medium Shading 1 Accent 4" w:semiHidden="0" w:uiPriority="63" w:unhideWhenUsed="0"/>
+    <w:lsdException w:name="Medium Shading 2 Accent 4" w:semiHidden="0" w:uiPriority="64" w:unhideWhenUsed="0"/>
+    <w:lsdException w:name="Medium List 1 Accent 4" w:semiHidden="0" w:uiPriority="65" w:unhideWhenUsed="0"/>
+    <w:lsdException w:name="Medium List 2 Accent 4" w:semiHidden="0" w:uiPriority="66" w:unhideWhenUsed="0"/>
+    <w:lsdException w:name="Medium Grid 1 Accent 4" w:semiHidden="0" w:uiPriority="67" w:unhideWhenUsed="0"/>
+    <w:lsdException w:name="Medium Grid 2 Accent 4" w:semiHidden="0" w:uiPriority="68" w:unhideWhenUsed="0"/>
+    <w:lsdException w:name="Medium Grid 3 Accent 4" w:semiHidden="0" w:uiPriority="69" w:unhideWhenUsed="0"/>
+    <w:lsdException w:name="Dark List Accent 4" w:semiHidden="0" w:uiPriority="70" w:unhideWhenUsed="0"/>
+    <w:lsdException w:name="Colorful Shading Accent 4" w:semiHidden="0" w:uiPriority="71" w:unhideWhenUsed="0"/>
+    <w:lsdException w:name="Colorful List Accent 4" w:semiHidden="0" w:uiPriority="72" w:unhideWhenUsed="0"/>
+    <w:lsdException w:name="Colorful Grid Accent 4" w:semiHidden="0" w:uiPriority="73" w:unhideWhenUsed="0"/>
+    <w:lsdException w:name="Light Shading Accent 5" w:semiHidden="0" w:uiPriority="60" w:unhideWhenUsed="0"/>
+    <w:lsdException w:name="Light List Accent 5" w:semiHidden="0" w:uiPriority="61" w:unhideWhenUsed="0"/>
+    <w:lsdException w:name="Light Grid Accent 5" w:semiHidden="0" w:uiPriority="62" w:unhideWhenUsed="0"/>
+    <w:lsdException w:name="Medium Shading 1 Accent 5" w:semiHidden="0" w:uiPriority="63" w:unhideWhenUsed="0"/>
+    <w:lsdException w:name="Medium Shading 2 Accent 5" w:semiHidden="0" w:uiPriority="64" w:unhideWhenUsed="0"/>
+    <w:lsdException w:name="Medium List 1 Accent 5" w:semiHidden="0" w:uiPriority="65" w:unhideWhenUsed="0"/>
+    <w:lsdException w:name="Medium List 2 Accent 5" w:semiHidden="0" w:uiPriority="66" w:unhideWhenUsed="0"/>
+    <w:lsdException w:name="Medium Grid 1 Accent 5" w:semiHidden="0" w:uiPriority="67" w:unhideWhenUsed="0"/>
+    <w:lsdException w:name="Medium Grid 2 Accent 5" w:semiHidden="0" w:uiPriority="68" w:unhideWhenUsed="0"/>
+    <w:lsdException w:name="Medium Grid 3 Accent 5" w:semiHidden="0" w:uiPriority="69" w:unhideWhenUsed="0"/>
+    <w:lsdException w:name="Dark List Accent 5" w:semiHidden="0" w:uiPriority="70" w:unhideWhenUsed="0"/>
+    <w:lsdException w:name="Colorful Shading Accent 5" w:semiHidden="0" w:uiPriority="71" w:unhideWhenUsed="0"/>
+    <w:lsdException w:name="Colorful List Accent 5" w:semiHidden="0" w:uiPriority="72" w:unhideWhenUsed="0"/>
+    <w:lsdException w:name="Colorful Grid Accent 5" w:semiHidden="0" w:uiPriority="73" w:unhideWhenUsed="0"/>
+    <w:lsdException w:name="Light Shading Accent 6" w:semiHidden="0" w:uiPriority="60" w:unhideWhenUsed="0"/>
+    <w:lsdException w:name="Light List Accent 6" w:semiHidden="0" w:uiPriority="61" w:unhideWhenUsed="0"/>
+    <w:lsdException w:name="Light Grid Accent 6" w:semiHidden="0" w:uiPriority="62" w:unhideWhenUsed="0"/>
+    <w:lsdException w:name="Medium Shading 1 Accent 6" w:semiHidden="0" w:uiPriority="63" w:unhideWhenUsed="0"/>
+    <w:lsdException w:name="Medium Shading 2 Accent 6" w:semiHidden="0" w:uiPriority="64" w:unhideWhenUsed="0"/>
+    <w:lsdException w:name="Medium List 1 Accent 6" w:semiHidden="0" w:uiPriority="65" w:unhideWhenUsed="0"/>
+    <w:lsdException w:name="Medium List 2 Accent 6" w:semiHidden="0" w:uiPriority="66" w:unhideWhenUsed="0"/>
+    <w:lsdException w:name="Medium Grid 1 Accent 6" w:semiHidden="0" w:uiPriority="67" w:unhideWhenUsed="0"/>
+    <w:lsdException w:name="Medium Grid 2 Accent 6" w:semiHidden="0" w:uiPriority="68" w:unhideWhenUsed="0"/>
+    <w:lsdException w:name="Medium Grid 3 Accent 6" w:semiHidden="0" w:uiPriority="69" w:unhideWhenUsed="0"/>
+    <w:lsdException w:name="Dark List Accent 6" w:semiHidden="0" w:uiPriority="70" w:unhideWhenUsed="0"/>
+    <w:lsdException w:name="Colorful Shading Accent 6" w:semiHidden="0" w:uiPriority="71" w:unhideWhenUsed="0"/>
+    <w:lsdException w:name="Colorful List Accent 6" w:semiHidden="0" w:uiPriority="72" w:unhideWhenUsed="0"/>
+    <w:lsdException w:name="Colorful Grid Accent 6" w:semiHidden="0" w:uiPriority="73" w:unhideWhenUsed="0"/>
+    <w:lsdException w:name="Subtle Emphasis" w:semiHidden="0" w:uiPriority="19" w:unhideWhenUsed="0" w:qFormat="1"/>
+    <w:lsdException w:name="Intense Emphasis" w:semiHidden="0" w:uiPriority="21" w:unhideWhenUsed="0" w:qFormat="1"/>
+    <w:lsdException w:name="Subtle Reference" w:semiHidden="0" w:uiPriority="31" w:unhideWhenUsed="0" w:qFormat="1"/>
+    <w:lsdException w:name="Intense Reference" w:semiHidden="0" w:uiPriority="32" w:unhideWhenUsed="0" w:qFormat="1"/>
+    <w:lsdException w:name="Book Title" w:semiHidden="0" w:uiPriority="33" w:unhideWhenUsed="0" w:qFormat="1"/>
+    <w:lsdException w:name="Bibliography" w:uiPriority="37"/>
+    <w:lsdException w:name="TOC Heading" w:uiPriority="39" w:qFormat="1"/>
   </w:latentStyles>
   <w:style w:type="paragraph" w:default="1" w:styleId="Normal">
     <w:name w:val="Normal"/>
     <w:qFormat/>
   </w:style>
-  <w:style w:type="paragraph" w:styleId="Heading1">
+  <w:style w:type="paragraph" w:styleId="Overskrift1">
     <w:name w:val="heading 1"/>
     <w:basedOn w:val="Normal"/>
     <w:next w:val="Normal"/>
-    <w:link w:val="Heading1Char"/>
+    <w:link w:val="Overskrift1Tegn"/>
     <w:uiPriority w:val="9"/>
     <w:qFormat/>
     <w:rsid w:val="00CC521A"/>
@@ -4013,13 +3759,13 @@
       <w:szCs w:val="32"/>
     </w:rPr>
   </w:style>
-  <w:style w:type="character" w:default="1" w:styleId="DefaultParagraphFont">
+  <w:style w:type="character" w:default="1" w:styleId="Standardskriftforavsnitt">
     <w:name w:val="Default Paragraph Font"/>
     <w:uiPriority w:val="1"/>
     <w:semiHidden/>
     <w:unhideWhenUsed/>
   </w:style>
-  <w:style w:type="table" w:default="1" w:styleId="TableNormal">
+  <w:style w:type="table" w:default="1" w:styleId="Vanligtabell">
     <w:name w:val="Normal Table"/>
     <w:uiPriority w:val="99"/>
     <w:semiHidden/>
@@ -4034,15 +3780,15 @@
       </w:tblCellMar>
     </w:tblPr>
   </w:style>
-  <w:style w:type="numbering" w:default="1" w:styleId="NoList">
+  <w:style w:type="numbering" w:default="1" w:styleId="Ingenliste">
     <w:name w:val="No List"/>
     <w:uiPriority w:val="99"/>
     <w:semiHidden/>
     <w:unhideWhenUsed/>
   </w:style>
-  <w:style w:type="paragraph" w:styleId="NoSpacing">
+  <w:style w:type="paragraph" w:styleId="Ingenmellomrom">
     <w:name w:val="No Spacing"/>
-    <w:link w:val="NoSpacingChar"/>
+    <w:link w:val="IngenmellomromTegn"/>
     <w:uiPriority w:val="1"/>
     <w:qFormat/>
     <w:rsid w:val="00CC521A"/>
@@ -4054,10 +3800,10 @@
       <w:lang w:val="en-US"/>
     </w:rPr>
   </w:style>
-  <w:style w:type="character" w:customStyle="1" w:styleId="NoSpacingChar">
-    <w:name w:val="No Spacing Char"/>
-    <w:basedOn w:val="DefaultParagraphFont"/>
-    <w:link w:val="NoSpacing"/>
+  <w:style w:type="character" w:customStyle="1" w:styleId="IngenmellomromTegn">
+    <w:name w:val="Ingen mellomrom Tegn"/>
+    <w:basedOn w:val="Standardskriftforavsnitt"/>
+    <w:link w:val="Ingenmellomrom"/>
     <w:uiPriority w:val="1"/>
     <w:rsid w:val="00CC521A"/>
     <w:rPr>
@@ -4065,10 +3811,10 @@
       <w:lang w:val="en-US"/>
     </w:rPr>
   </w:style>
-  <w:style w:type="paragraph" w:styleId="Header">
+  <w:style w:type="paragraph" w:styleId="Topptekst">
     <w:name w:val="header"/>
     <w:basedOn w:val="Normal"/>
-    <w:link w:val="HeaderChar"/>
+    <w:link w:val="TopptekstTegn"/>
     <w:uiPriority w:val="99"/>
     <w:unhideWhenUsed/>
     <w:rsid w:val="00CC521A"/>
@@ -4080,17 +3826,17 @@
       <w:spacing w:after="0" w:line="240" w:lineRule="auto"/>
     </w:pPr>
   </w:style>
-  <w:style w:type="character" w:customStyle="1" w:styleId="HeaderChar">
-    <w:name w:val="Header Char"/>
-    <w:basedOn w:val="DefaultParagraphFont"/>
-    <w:link w:val="Header"/>
+  <w:style w:type="character" w:customStyle="1" w:styleId="TopptekstTegn">
+    <w:name w:val="Topptekst Tegn"/>
+    <w:basedOn w:val="Standardskriftforavsnitt"/>
+    <w:link w:val="Topptekst"/>
     <w:uiPriority w:val="99"/>
     <w:rsid w:val="00CC521A"/>
   </w:style>
-  <w:style w:type="paragraph" w:styleId="Footer">
+  <w:style w:type="paragraph" w:styleId="Bunntekst">
     <w:name w:val="footer"/>
     <w:basedOn w:val="Normal"/>
-    <w:link w:val="FooterChar"/>
+    <w:link w:val="BunntekstTegn"/>
     <w:uiPriority w:val="99"/>
     <w:unhideWhenUsed/>
     <w:rsid w:val="00CC521A"/>
@@ -4102,17 +3848,17 @@
       <w:spacing w:after="0" w:line="240" w:lineRule="auto"/>
     </w:pPr>
   </w:style>
-  <w:style w:type="character" w:customStyle="1" w:styleId="FooterChar">
-    <w:name w:val="Footer Char"/>
-    <w:basedOn w:val="DefaultParagraphFont"/>
-    <w:link w:val="Footer"/>
+  <w:style w:type="character" w:customStyle="1" w:styleId="BunntekstTegn">
+    <w:name w:val="Bunntekst Tegn"/>
+    <w:basedOn w:val="Standardskriftforavsnitt"/>
+    <w:link w:val="Bunntekst"/>
     <w:uiPriority w:val="99"/>
     <w:rsid w:val="00CC521A"/>
   </w:style>
-  <w:style w:type="character" w:customStyle="1" w:styleId="Heading1Char">
-    <w:name w:val="Heading 1 Char"/>
-    <w:basedOn w:val="DefaultParagraphFont"/>
-    <w:link w:val="Heading1"/>
+  <w:style w:type="character" w:customStyle="1" w:styleId="Overskrift1Tegn">
+    <w:name w:val="Overskrift 1 Tegn"/>
+    <w:basedOn w:val="Standardskriftforavsnitt"/>
+    <w:link w:val="Overskrift1"/>
     <w:uiPriority w:val="9"/>
     <w:rsid w:val="00CC521A"/>
     <w:rPr>
@@ -4122,15 +3868,16 @@
       <w:szCs w:val="32"/>
     </w:rPr>
   </w:style>
-  <w:style w:type="table" w:styleId="TableGrid">
+  <w:style w:type="table" w:styleId="Tabellrutenett">
     <w:name w:val="Table Grid"/>
-    <w:basedOn w:val="TableNormal"/>
+    <w:basedOn w:val="Vanligtabell"/>
     <w:uiPriority w:val="39"/>
     <w:rsid w:val="00CC521A"/>
     <w:pPr>
       <w:spacing w:after="0" w:line="240" w:lineRule="auto"/>
     </w:pPr>
     <w:tblPr>
+      <w:tblInd w:w="0" w:type="dxa"/>
       <w:tblBorders>
         <w:top w:val="single" w:sz="4" w:space="0" w:color="auto"/>
         <w:left w:val="single" w:sz="4" w:space="0" w:color="auto"/>
@@ -4139,11 +3886,17 @@
         <w:insideH w:val="single" w:sz="4" w:space="0" w:color="auto"/>
         <w:insideV w:val="single" w:sz="4" w:space="0" w:color="auto"/>
       </w:tblBorders>
+      <w:tblCellMar>
+        <w:top w:w="0" w:type="dxa"/>
+        <w:left w:w="108" w:type="dxa"/>
+        <w:bottom w:w="0" w:type="dxa"/>
+        <w:right w:w="108" w:type="dxa"/>
+      </w:tblCellMar>
     </w:tblPr>
   </w:style>
-  <w:style w:type="table" w:styleId="GridTable1Light-Accent1">
+  <w:style w:type="table" w:customStyle="1" w:styleId="GridTable1LightAccent1">
     <w:name w:val="Grid Table 1 Light Accent 1"/>
-    <w:basedOn w:val="TableNormal"/>
+    <w:basedOn w:val="Vanligtabell"/>
     <w:uiPriority w:val="46"/>
     <w:rsid w:val="00CC521A"/>
     <w:pPr>
@@ -4152,6 +3905,7 @@
     <w:tblPr>
       <w:tblStyleRowBandSize w:val="1"/>
       <w:tblStyleColBandSize w:val="1"/>
+      <w:tblInd w:w="0" w:type="dxa"/>
       <w:tblBorders>
         <w:top w:val="single" w:sz="4" w:space="0" w:color="B4C6E7" w:themeColor="accent1" w:themeTint="66"/>
         <w:left w:val="single" w:sz="4" w:space="0" w:color="B4C6E7" w:themeColor="accent1" w:themeTint="66"/>
@@ -4160,6 +3914,12 @@
         <w:insideH w:val="single" w:sz="4" w:space="0" w:color="B4C6E7" w:themeColor="accent1" w:themeTint="66"/>
         <w:insideV w:val="single" w:sz="4" w:space="0" w:color="B4C6E7" w:themeColor="accent1" w:themeTint="66"/>
       </w:tblBorders>
+      <w:tblCellMar>
+        <w:top w:w="0" w:type="dxa"/>
+        <w:left w:w="108" w:type="dxa"/>
+        <w:bottom w:w="0" w:type="dxa"/>
+        <w:right w:w="108" w:type="dxa"/>
+      </w:tblCellMar>
     </w:tblPr>
     <w:tblStylePr w:type="firstRow">
       <w:rPr>
@@ -4198,11 +3958,11 @@
       </w:rPr>
     </w:tblStylePr>
   </w:style>
-  <w:style w:type="paragraph" w:styleId="Subtitle">
+  <w:style w:type="paragraph" w:styleId="Undertittel">
     <w:name w:val="Subtitle"/>
     <w:basedOn w:val="Normal"/>
     <w:next w:val="Normal"/>
-    <w:link w:val="SubtitleChar"/>
+    <w:link w:val="UndertittelTegn"/>
     <w:uiPriority w:val="11"/>
     <w:qFormat/>
     <w:rsid w:val="00CC521A"/>
@@ -4217,10 +3977,10 @@
       <w:spacing w:val="15"/>
     </w:rPr>
   </w:style>
-  <w:style w:type="character" w:customStyle="1" w:styleId="SubtitleChar">
-    <w:name w:val="Subtitle Char"/>
-    <w:basedOn w:val="DefaultParagraphFont"/>
-    <w:link w:val="Subtitle"/>
+  <w:style w:type="character" w:customStyle="1" w:styleId="UndertittelTegn">
+    <w:name w:val="Undertittel Tegn"/>
+    <w:basedOn w:val="Standardskriftforavsnitt"/>
+    <w:link w:val="Undertittel"/>
     <w:uiPriority w:val="11"/>
     <w:rsid w:val="00CC521A"/>
     <w:rPr>
@@ -4229,9 +3989,9 @@
       <w:spacing w:val="15"/>
     </w:rPr>
   </w:style>
-  <w:style w:type="paragraph" w:styleId="TOCHeading">
+  <w:style w:type="paragraph" w:styleId="Overskriftforinnholdsfortegnelse">
     <w:name w:val="TOC Heading"/>
-    <w:basedOn w:val="Heading1"/>
+    <w:basedOn w:val="Overskrift1"/>
     <w:next w:val="Normal"/>
     <w:uiPriority w:val="39"/>
     <w:unhideWhenUsed/>
@@ -4244,7 +4004,7 @@
       <w:lang w:val="en-US"/>
     </w:rPr>
   </w:style>
-  <w:style w:type="paragraph" w:styleId="TOC1">
+  <w:style w:type="paragraph" w:styleId="INNH1">
     <w:name w:val="toc 1"/>
     <w:basedOn w:val="Normal"/>
     <w:next w:val="Normal"/>
@@ -4256,9 +4016,9 @@
       <w:spacing w:after="100"/>
     </w:pPr>
   </w:style>
-  <w:style w:type="character" w:styleId="Hyperlink">
+  <w:style w:type="character" w:styleId="Hyperkobling">
     <w:name w:val="Hyperlink"/>
-    <w:basedOn w:val="DefaultParagraphFont"/>
+    <w:basedOn w:val="Standardskriftforavsnitt"/>
     <w:uiPriority w:val="99"/>
     <w:unhideWhenUsed/>
     <w:rsid w:val="00A85F95"/>
@@ -4267,7 +4027,7 @@
       <w:u w:val="single"/>
     </w:rPr>
   </w:style>
-  <w:style w:type="paragraph" w:styleId="ListParagraph">
+  <w:style w:type="paragraph" w:styleId="Listeavsnitt">
     <w:name w:val="List Paragraph"/>
     <w:basedOn w:val="Normal"/>
     <w:uiPriority w:val="34"/>
@@ -4277,6 +4037,538 @@
       <w:ind w:left="720"/>
       <w:contextualSpacing/>
     </w:pPr>
+  </w:style>
+  <w:style w:type="paragraph" w:styleId="Bobletekst">
+    <w:name w:val="Balloon Text"/>
+    <w:basedOn w:val="Normal"/>
+    <w:link w:val="BobletekstTegn"/>
+    <w:uiPriority w:val="99"/>
+    <w:semiHidden/>
+    <w:unhideWhenUsed/>
+    <w:rsid w:val="000304B9"/>
+    <w:pPr>
+      <w:spacing w:after="0" w:line="240" w:lineRule="auto"/>
+    </w:pPr>
+    <w:rPr>
+      <w:rFonts w:ascii="Lucida Grande" w:hAnsi="Lucida Grande" w:cs="Lucida Grande"/>
+      <w:sz w:val="18"/>
+      <w:szCs w:val="18"/>
+    </w:rPr>
+  </w:style>
+  <w:style w:type="character" w:customStyle="1" w:styleId="BobletekstTegn">
+    <w:name w:val="Bobletekst Tegn"/>
+    <w:basedOn w:val="Standardskriftforavsnitt"/>
+    <w:link w:val="Bobletekst"/>
+    <w:uiPriority w:val="99"/>
+    <w:semiHidden/>
+    <w:rsid w:val="000304B9"/>
+    <w:rPr>
+      <w:rFonts w:ascii="Lucida Grande" w:hAnsi="Lucida Grande" w:cs="Lucida Grande"/>
+      <w:sz w:val="18"/>
+      <w:szCs w:val="18"/>
+    </w:rPr>
+  </w:style>
+</w:styles>
+</file>
+
+<file path=word/stylesWithEffects.xml><?xml version="1.0" encoding="utf-8"?>
+<w:styles xmlns:wpc="http://schemas.microsoft.com/office/word/2010/wordprocessingCanvas" xmlns:mo="http://schemas.microsoft.com/office/mac/office/2008/main" xmlns:mc="http://schemas.openxmlformats.org/markup-compatibility/2006" xmlns:mv="urn:schemas-microsoft-com:mac:vml" xmlns:o="urn:schemas-microsoft-com:office:office" xmlns:r="http://schemas.openxmlformats.org/officeDocument/2006/relationships" xmlns:m="http://schemas.openxmlformats.org/officeDocument/2006/math" xmlns:v="urn:schemas-microsoft-com:vml" xmlns:wp14="http://schemas.microsoft.com/office/word/2010/wordprocessingDrawing" xmlns:wp="http://schemas.openxmlformats.org/drawingml/2006/wordprocessingDrawing" xmlns:w10="urn:schemas-microsoft-com:office:word" xmlns:w="http://schemas.openxmlformats.org/wordprocessingml/2006/main" xmlns:w14="http://schemas.microsoft.com/office/word/2010/wordml" xmlns:wpg="http://schemas.microsoft.com/office/word/2010/wordprocessingGroup" xmlns:wpi="http://schemas.microsoft.com/office/word/2010/wordprocessingInk" xmlns:wne="http://schemas.microsoft.com/office/word/2006/wordml" xmlns:wps="http://schemas.microsoft.com/office/word/2010/wordprocessingShape" mc:Ignorable="w14 wp14">
+  <w:docDefaults>
+    <w:rPrDefault>
+      <w:rPr>
+        <w:rFonts w:asciiTheme="minorHAnsi" w:eastAsiaTheme="minorHAnsi" w:hAnsiTheme="minorHAnsi" w:cstheme="minorBidi"/>
+        <w:sz w:val="22"/>
+        <w:szCs w:val="22"/>
+        <w:lang w:val="nb-NO" w:eastAsia="en-US" w:bidi="ar-SA"/>
+      </w:rPr>
+    </w:rPrDefault>
+    <w:pPrDefault>
+      <w:pPr>
+        <w:spacing w:after="160" w:line="259" w:lineRule="auto"/>
+      </w:pPr>
+    </w:pPrDefault>
+  </w:docDefaults>
+  <w:latentStyles w:defLockedState="0" w:defUIPriority="99" w:defSemiHidden="1" w:defUnhideWhenUsed="1" w:defQFormat="0" w:count="276">
+    <w:lsdException w:name="Normal" w:semiHidden="0" w:uiPriority="0" w:unhideWhenUsed="0" w:qFormat="1"/>
+    <w:lsdException w:name="heading 1" w:semiHidden="0" w:uiPriority="9" w:unhideWhenUsed="0" w:qFormat="1"/>
+    <w:lsdException w:name="heading 2" w:uiPriority="9" w:qFormat="1"/>
+    <w:lsdException w:name="heading 3" w:uiPriority="9" w:qFormat="1"/>
+    <w:lsdException w:name="heading 4" w:uiPriority="9" w:qFormat="1"/>
+    <w:lsdException w:name="heading 5" w:uiPriority="9" w:qFormat="1"/>
+    <w:lsdException w:name="heading 6" w:uiPriority="9" w:qFormat="1"/>
+    <w:lsdException w:name="heading 7" w:uiPriority="9" w:qFormat="1"/>
+    <w:lsdException w:name="heading 8" w:uiPriority="9" w:qFormat="1"/>
+    <w:lsdException w:name="heading 9" w:uiPriority="9" w:qFormat="1"/>
+    <w:lsdException w:name="toc 1" w:uiPriority="39"/>
+    <w:lsdException w:name="toc 2" w:uiPriority="39"/>
+    <w:lsdException w:name="toc 3" w:uiPriority="39"/>
+    <w:lsdException w:name="toc 4" w:uiPriority="39"/>
+    <w:lsdException w:name="toc 5" w:uiPriority="39"/>
+    <w:lsdException w:name="toc 6" w:uiPriority="39"/>
+    <w:lsdException w:name="toc 7" w:uiPriority="39"/>
+    <w:lsdException w:name="toc 8" w:uiPriority="39"/>
+    <w:lsdException w:name="toc 9" w:uiPriority="39"/>
+    <w:lsdException w:name="caption" w:uiPriority="35" w:qFormat="1"/>
+    <w:lsdException w:name="Title" w:semiHidden="0" w:uiPriority="10" w:unhideWhenUsed="0" w:qFormat="1"/>
+    <w:lsdException w:name="Default Paragraph Font" w:uiPriority="1"/>
+    <w:lsdException w:name="Subtitle" w:semiHidden="0" w:uiPriority="11" w:unhideWhenUsed="0" w:qFormat="1"/>
+    <w:lsdException w:name="Strong" w:semiHidden="0" w:uiPriority="22" w:unhideWhenUsed="0" w:qFormat="1"/>
+    <w:lsdException w:name="Emphasis" w:semiHidden="0" w:uiPriority="20" w:unhideWhenUsed="0" w:qFormat="1"/>
+    <w:lsdException w:name="Table Grid" w:semiHidden="0" w:uiPriority="39" w:unhideWhenUsed="0"/>
+    <w:lsdException w:name="Note Level 1" w:semiHidden="0" w:unhideWhenUsed="0"/>
+    <w:lsdException w:name="Note Level 2" w:semiHidden="0" w:unhideWhenUsed="0"/>
+    <w:lsdException w:name="Note Level 3" w:semiHidden="0" w:unhideWhenUsed="0"/>
+    <w:lsdException w:name="Note Level 4" w:semiHidden="0" w:unhideWhenUsed="0"/>
+    <w:lsdException w:name="Note Level 5" w:semiHidden="0" w:unhideWhenUsed="0"/>
+    <w:lsdException w:name="Note Level 6" w:semiHidden="0" w:unhideWhenUsed="0"/>
+    <w:lsdException w:name="Note Level 7" w:semiHidden="0" w:unhideWhenUsed="0"/>
+    <w:lsdException w:name="Note Level 8" w:semiHidden="0" w:unhideWhenUsed="0"/>
+    <w:lsdException w:name="Note Level 9" w:semiHidden="0" w:unhideWhenUsed="0"/>
+    <w:lsdException w:name="Placeholder Text" w:unhideWhenUsed="0"/>
+    <w:lsdException w:name="No Spacing" w:semiHidden="0" w:uiPriority="1" w:unhideWhenUsed="0" w:qFormat="1"/>
+    <w:lsdException w:name="Light Shading" w:semiHidden="0" w:uiPriority="60" w:unhideWhenUsed="0"/>
+    <w:lsdException w:name="Light List" w:semiHidden="0" w:uiPriority="61" w:unhideWhenUsed="0"/>
+    <w:lsdException w:name="Light Grid" w:semiHidden="0" w:uiPriority="62" w:unhideWhenUsed="0"/>
+    <w:lsdException w:name="Medium Shading 1" w:semiHidden="0" w:uiPriority="63" w:unhideWhenUsed="0"/>
+    <w:lsdException w:name="Medium Shading 2" w:semiHidden="0" w:uiPriority="64" w:unhideWhenUsed="0"/>
+    <w:lsdException w:name="Medium List 1" w:semiHidden="0" w:uiPriority="65" w:unhideWhenUsed="0"/>
+    <w:lsdException w:name="Medium List 2" w:semiHidden="0" w:uiPriority="66" w:unhideWhenUsed="0"/>
+    <w:lsdException w:name="Medium Grid 1" w:semiHidden="0" w:uiPriority="67" w:unhideWhenUsed="0"/>
+    <w:lsdException w:name="Medium Grid 2" w:semiHidden="0" w:uiPriority="68" w:unhideWhenUsed="0"/>
+    <w:lsdException w:name="Medium Grid 3" w:semiHidden="0" w:uiPriority="69" w:unhideWhenUsed="0"/>
+    <w:lsdException w:name="Dark List" w:semiHidden="0" w:uiPriority="70" w:unhideWhenUsed="0"/>
+    <w:lsdException w:name="Colorful Shading" w:semiHidden="0" w:uiPriority="71" w:unhideWhenUsed="0"/>
+    <w:lsdException w:name="Colorful List" w:semiHidden="0" w:uiPriority="72" w:unhideWhenUsed="0"/>
+    <w:lsdException w:name="Colorful Grid" w:semiHidden="0" w:uiPriority="73" w:unhideWhenUsed="0"/>
+    <w:lsdException w:name="Light Shading Accent 1" w:semiHidden="0" w:uiPriority="60" w:unhideWhenUsed="0"/>
+    <w:lsdException w:name="Light List Accent 1" w:semiHidden="0" w:uiPriority="61" w:unhideWhenUsed="0"/>
+    <w:lsdException w:name="Light Grid Accent 1" w:semiHidden="0" w:uiPriority="62" w:unhideWhenUsed="0"/>
+    <w:lsdException w:name="Medium Shading 1 Accent 1" w:semiHidden="0" w:uiPriority="63" w:unhideWhenUsed="0"/>
+    <w:lsdException w:name="Medium Shading 2 Accent 1" w:semiHidden="0" w:uiPriority="64" w:unhideWhenUsed="0"/>
+    <w:lsdException w:name="Medium List 1 Accent 1" w:semiHidden="0" w:uiPriority="65" w:unhideWhenUsed="0"/>
+    <w:lsdException w:name="Revision" w:unhideWhenUsed="0"/>
+    <w:lsdException w:name="List Paragraph" w:semiHidden="0" w:uiPriority="34" w:unhideWhenUsed="0" w:qFormat="1"/>
+    <w:lsdException w:name="Quote" w:semiHidden="0" w:uiPriority="29" w:unhideWhenUsed="0" w:qFormat="1"/>
+    <w:lsdException w:name="Intense Quote" w:semiHidden="0" w:uiPriority="30" w:unhideWhenUsed="0" w:qFormat="1"/>
+    <w:lsdException w:name="Medium List 2 Accent 1" w:semiHidden="0" w:uiPriority="66" w:unhideWhenUsed="0"/>
+    <w:lsdException w:name="Medium Grid 1 Accent 1" w:semiHidden="0" w:uiPriority="67" w:unhideWhenUsed="0"/>
+    <w:lsdException w:name="Medium Grid 2 Accent 1" w:semiHidden="0" w:uiPriority="68" w:unhideWhenUsed="0"/>
+    <w:lsdException w:name="Medium Grid 3 Accent 1" w:semiHidden="0" w:uiPriority="69" w:unhideWhenUsed="0"/>
+    <w:lsdException w:name="Dark List Accent 1" w:semiHidden="0" w:uiPriority="70" w:unhideWhenUsed="0"/>
+    <w:lsdException w:name="Colorful Shading Accent 1" w:semiHidden="0" w:uiPriority="71" w:unhideWhenUsed="0"/>
+    <w:lsdException w:name="Colorful List Accent 1" w:semiHidden="0" w:uiPriority="72" w:unhideWhenUsed="0"/>
+    <w:lsdException w:name="Colorful Grid Accent 1" w:semiHidden="0" w:uiPriority="73" w:unhideWhenUsed="0"/>
+    <w:lsdException w:name="Light Shading Accent 2" w:semiHidden="0" w:uiPriority="60" w:unhideWhenUsed="0"/>
+    <w:lsdException w:name="Light List Accent 2" w:semiHidden="0" w:uiPriority="61" w:unhideWhenUsed="0"/>
+    <w:lsdException w:name="Light Grid Accent 2" w:semiHidden="0" w:uiPriority="62" w:unhideWhenUsed="0"/>
+    <w:lsdException w:name="Medium Shading 1 Accent 2" w:semiHidden="0" w:uiPriority="63" w:unhideWhenUsed="0"/>
+    <w:lsdException w:name="Medium Shading 2 Accent 2" w:semiHidden="0" w:uiPriority="64" w:unhideWhenUsed="0"/>
+    <w:lsdException w:name="Medium List 1 Accent 2" w:semiHidden="0" w:uiPriority="65" w:unhideWhenUsed="0"/>
+    <w:lsdException w:name="Medium List 2 Accent 2" w:semiHidden="0" w:uiPriority="66" w:unhideWhenUsed="0"/>
+    <w:lsdException w:name="Medium Grid 1 Accent 2" w:semiHidden="0" w:uiPriority="67" w:unhideWhenUsed="0"/>
+    <w:lsdException w:name="Medium Grid 2 Accent 2" w:semiHidden="0" w:uiPriority="68" w:unhideWhenUsed="0"/>
+    <w:lsdException w:name="Medium Grid 3 Accent 2" w:semiHidden="0" w:uiPriority="69" w:unhideWhenUsed="0"/>
+    <w:lsdException w:name="Dark List Accent 2" w:semiHidden="0" w:uiPriority="70" w:unhideWhenUsed="0"/>
+    <w:lsdException w:name="Colorful Shading Accent 2" w:semiHidden="0" w:uiPriority="71" w:unhideWhenUsed="0"/>
+    <w:lsdException w:name="Colorful List Accent 2" w:semiHidden="0" w:uiPriority="72" w:unhideWhenUsed="0"/>
+    <w:lsdException w:name="Colorful Grid Accent 2" w:semiHidden="0" w:uiPriority="73" w:unhideWhenUsed="0"/>
+    <w:lsdException w:name="Light Shading Accent 3" w:semiHidden="0" w:uiPriority="60" w:unhideWhenUsed="0"/>
+    <w:lsdException w:name="Light List Accent 3" w:semiHidden="0" w:uiPriority="61" w:unhideWhenUsed="0"/>
+    <w:lsdException w:name="Light Grid Accent 3" w:semiHidden="0" w:uiPriority="62" w:unhideWhenUsed="0"/>
+    <w:lsdException w:name="Medium Shading 1 Accent 3" w:semiHidden="0" w:uiPriority="63" w:unhideWhenUsed="0"/>
+    <w:lsdException w:name="Medium Shading 2 Accent 3" w:semiHidden="0" w:uiPriority="64" w:unhideWhenUsed="0"/>
+    <w:lsdException w:name="Medium List 1 Accent 3" w:semiHidden="0" w:uiPriority="65" w:unhideWhenUsed="0"/>
+    <w:lsdException w:name="Medium List 2 Accent 3" w:semiHidden="0" w:uiPriority="66" w:unhideWhenUsed="0"/>
+    <w:lsdException w:name="Medium Grid 1 Accent 3" w:semiHidden="0" w:uiPriority="67" w:unhideWhenUsed="0"/>
+    <w:lsdException w:name="Medium Grid 2 Accent 3" w:semiHidden="0" w:uiPriority="68" w:unhideWhenUsed="0"/>
+    <w:lsdException w:name="Medium Grid 3 Accent 3" w:semiHidden="0" w:uiPriority="69" w:unhideWhenUsed="0"/>
+    <w:lsdException w:name="Dark List Accent 3" w:semiHidden="0" w:uiPriority="70" w:unhideWhenUsed="0"/>
+    <w:lsdException w:name="Colorful Shading Accent 3" w:semiHidden="0" w:uiPriority="71" w:unhideWhenUsed="0"/>
+    <w:lsdException w:name="Colorful List Accent 3" w:semiHidden="0" w:uiPriority="72" w:unhideWhenUsed="0"/>
+    <w:lsdException w:name="Colorful Grid Accent 3" w:semiHidden="0" w:uiPriority="73" w:unhideWhenUsed="0"/>
+    <w:lsdException w:name="Light Shading Accent 4" w:semiHidden="0" w:uiPriority="60" w:unhideWhenUsed="0"/>
+    <w:lsdException w:name="Light List Accent 4" w:semiHidden="0" w:uiPriority="61" w:unhideWhenUsed="0"/>
+    <w:lsdException w:name="Light Grid Accent 4" w:semiHidden="0" w:uiPriority="62" w:unhideWhenUsed="0"/>
+    <w:lsdException w:name="Medium Shading 1 Accent 4" w:semiHidden="0" w:uiPriority="63" w:unhideWhenUsed="0"/>
+    <w:lsdException w:name="Medium Shading 2 Accent 4" w:semiHidden="0" w:uiPriority="64" w:unhideWhenUsed="0"/>
+    <w:lsdException w:name="Medium List 1 Accent 4" w:semiHidden="0" w:uiPriority="65" w:unhideWhenUsed="0"/>
+    <w:lsdException w:name="Medium List 2 Accent 4" w:semiHidden="0" w:uiPriority="66" w:unhideWhenUsed="0"/>
+    <w:lsdException w:name="Medium Grid 1 Accent 4" w:semiHidden="0" w:uiPriority="67" w:unhideWhenUsed="0"/>
+    <w:lsdException w:name="Medium Grid 2 Accent 4" w:semiHidden="0" w:uiPriority="68" w:unhideWhenUsed="0"/>
+    <w:lsdException w:name="Medium Grid 3 Accent 4" w:semiHidden="0" w:uiPriority="69" w:unhideWhenUsed="0"/>
+    <w:lsdException w:name="Dark List Accent 4" w:semiHidden="0" w:uiPriority="70" w:unhideWhenUsed="0"/>
+    <w:lsdException w:name="Colorful Shading Accent 4" w:semiHidden="0" w:uiPriority="71" w:unhideWhenUsed="0"/>
+    <w:lsdException w:name="Colorful List Accent 4" w:semiHidden="0" w:uiPriority="72" w:unhideWhenUsed="0"/>
+    <w:lsdException w:name="Colorful Grid Accent 4" w:semiHidden="0" w:uiPriority="73" w:unhideWhenUsed="0"/>
+    <w:lsdException w:name="Light Shading Accent 5" w:semiHidden="0" w:uiPriority="60" w:unhideWhenUsed="0"/>
+    <w:lsdException w:name="Light List Accent 5" w:semiHidden="0" w:uiPriority="61" w:unhideWhenUsed="0"/>
+    <w:lsdException w:name="Light Grid Accent 5" w:semiHidden="0" w:uiPriority="62" w:unhideWhenUsed="0"/>
+    <w:lsdException w:name="Medium Shading 1 Accent 5" w:semiHidden="0" w:uiPriority="63" w:unhideWhenUsed="0"/>
+    <w:lsdException w:name="Medium Shading 2 Accent 5" w:semiHidden="0" w:uiPriority="64" w:unhideWhenUsed="0"/>
+    <w:lsdException w:name="Medium List 1 Accent 5" w:semiHidden="0" w:uiPriority="65" w:unhideWhenUsed="0"/>
+    <w:lsdException w:name="Medium List 2 Accent 5" w:semiHidden="0" w:uiPriority="66" w:unhideWhenUsed="0"/>
+    <w:lsdException w:name="Medium Grid 1 Accent 5" w:semiHidden="0" w:uiPriority="67" w:unhideWhenUsed="0"/>
+    <w:lsdException w:name="Medium Grid 2 Accent 5" w:semiHidden="0" w:uiPriority="68" w:unhideWhenUsed="0"/>
+    <w:lsdException w:name="Medium Grid 3 Accent 5" w:semiHidden="0" w:uiPriority="69" w:unhideWhenUsed="0"/>
+    <w:lsdException w:name="Dark List Accent 5" w:semiHidden="0" w:uiPriority="70" w:unhideWhenUsed="0"/>
+    <w:lsdException w:name="Colorful Shading Accent 5" w:semiHidden="0" w:uiPriority="71" w:unhideWhenUsed="0"/>
+    <w:lsdException w:name="Colorful List Accent 5" w:semiHidden="0" w:uiPriority="72" w:unhideWhenUsed="0"/>
+    <w:lsdException w:name="Colorful Grid Accent 5" w:semiHidden="0" w:uiPriority="73" w:unhideWhenUsed="0"/>
+    <w:lsdException w:name="Light Shading Accent 6" w:semiHidden="0" w:uiPriority="60" w:unhideWhenUsed="0"/>
+    <w:lsdException w:name="Light List Accent 6" w:semiHidden="0" w:uiPriority="61" w:unhideWhenUsed="0"/>
+    <w:lsdException w:name="Light Grid Accent 6" w:semiHidden="0" w:uiPriority="62" w:unhideWhenUsed="0"/>
+    <w:lsdException w:name="Medium Shading 1 Accent 6" w:semiHidden="0" w:uiPriority="63" w:unhideWhenUsed="0"/>
+    <w:lsdException w:name="Medium Shading 2 Accent 6" w:semiHidden="0" w:uiPriority="64" w:unhideWhenUsed="0"/>
+    <w:lsdException w:name="Medium List 1 Accent 6" w:semiHidden="0" w:uiPriority="65" w:unhideWhenUsed="0"/>
+    <w:lsdException w:name="Medium List 2 Accent 6" w:semiHidden="0" w:uiPriority="66" w:unhideWhenUsed="0"/>
+    <w:lsdException w:name="Medium Grid 1 Accent 6" w:semiHidden="0" w:uiPriority="67" w:unhideWhenUsed="0"/>
+    <w:lsdException w:name="Medium Grid 2 Accent 6" w:semiHidden="0" w:uiPriority="68" w:unhideWhenUsed="0"/>
+    <w:lsdException w:name="Medium Grid 3 Accent 6" w:semiHidden="0" w:uiPriority="69" w:unhideWhenUsed="0"/>
+    <w:lsdException w:name="Dark List Accent 6" w:semiHidden="0" w:uiPriority="70" w:unhideWhenUsed="0"/>
+    <w:lsdException w:name="Colorful Shading Accent 6" w:semiHidden="0" w:uiPriority="71" w:unhideWhenUsed="0"/>
+    <w:lsdException w:name="Colorful List Accent 6" w:semiHidden="0" w:uiPriority="72" w:unhideWhenUsed="0"/>
+    <w:lsdException w:name="Colorful Grid Accent 6" w:semiHidden="0" w:uiPriority="73" w:unhideWhenUsed="0"/>
+    <w:lsdException w:name="Subtle Emphasis" w:semiHidden="0" w:uiPriority="19" w:unhideWhenUsed="0" w:qFormat="1"/>
+    <w:lsdException w:name="Intense Emphasis" w:semiHidden="0" w:uiPriority="21" w:unhideWhenUsed="0" w:qFormat="1"/>
+    <w:lsdException w:name="Subtle Reference" w:semiHidden="0" w:uiPriority="31" w:unhideWhenUsed="0" w:qFormat="1"/>
+    <w:lsdException w:name="Intense Reference" w:semiHidden="0" w:uiPriority="32" w:unhideWhenUsed="0" w:qFormat="1"/>
+    <w:lsdException w:name="Book Title" w:semiHidden="0" w:uiPriority="33" w:unhideWhenUsed="0" w:qFormat="1"/>
+    <w:lsdException w:name="Bibliography" w:uiPriority="37"/>
+    <w:lsdException w:name="TOC Heading" w:uiPriority="39" w:qFormat="1"/>
+  </w:latentStyles>
+  <w:style w:type="paragraph" w:default="1" w:styleId="Normal">
+    <w:name w:val="Normal"/>
+    <w:qFormat/>
+  </w:style>
+  <w:style w:type="paragraph" w:styleId="Overskrift1">
+    <w:name w:val="heading 1"/>
+    <w:basedOn w:val="Normal"/>
+    <w:next w:val="Normal"/>
+    <w:link w:val="Overskrift1Tegn"/>
+    <w:uiPriority w:val="9"/>
+    <w:qFormat/>
+    <w:rsid w:val="00CC521A"/>
+    <w:pPr>
+      <w:keepNext/>
+      <w:keepLines/>
+      <w:spacing w:before="240" w:after="0"/>
+      <w:outlineLvl w:val="0"/>
+    </w:pPr>
+    <w:rPr>
+      <w:rFonts w:asciiTheme="majorHAnsi" w:eastAsiaTheme="majorEastAsia" w:hAnsiTheme="majorHAnsi" w:cstheme="majorBidi"/>
+      <w:color w:val="2F5496" w:themeColor="accent1" w:themeShade="BF"/>
+      <w:sz w:val="32"/>
+      <w:szCs w:val="32"/>
+    </w:rPr>
+  </w:style>
+  <w:style w:type="character" w:default="1" w:styleId="Standardskriftforavsnitt">
+    <w:name w:val="Default Paragraph Font"/>
+    <w:uiPriority w:val="1"/>
+    <w:semiHidden/>
+    <w:unhideWhenUsed/>
+  </w:style>
+  <w:style w:type="table" w:default="1" w:styleId="Vanligtabell">
+    <w:name w:val="Normal Table"/>
+    <w:uiPriority w:val="99"/>
+    <w:semiHidden/>
+    <w:unhideWhenUsed/>
+    <w:tblPr>
+      <w:tblInd w:w="0" w:type="dxa"/>
+      <w:tblCellMar>
+        <w:top w:w="0" w:type="dxa"/>
+        <w:left w:w="108" w:type="dxa"/>
+        <w:bottom w:w="0" w:type="dxa"/>
+        <w:right w:w="108" w:type="dxa"/>
+      </w:tblCellMar>
+    </w:tblPr>
+  </w:style>
+  <w:style w:type="numbering" w:default="1" w:styleId="Ingenliste">
+    <w:name w:val="No List"/>
+    <w:uiPriority w:val="99"/>
+    <w:semiHidden/>
+    <w:unhideWhenUsed/>
+  </w:style>
+  <w:style w:type="paragraph" w:styleId="Ingenmellomrom">
+    <w:name w:val="No Spacing"/>
+    <w:link w:val="IngenmellomromTegn"/>
+    <w:uiPriority w:val="1"/>
+    <w:qFormat/>
+    <w:rsid w:val="00CC521A"/>
+    <w:pPr>
+      <w:spacing w:after="0" w:line="240" w:lineRule="auto"/>
+    </w:pPr>
+    <w:rPr>
+      <w:rFonts w:eastAsiaTheme="minorEastAsia"/>
+      <w:lang w:val="en-US"/>
+    </w:rPr>
+  </w:style>
+  <w:style w:type="character" w:customStyle="1" w:styleId="IngenmellomromTegn">
+    <w:name w:val="Ingen mellomrom Tegn"/>
+    <w:basedOn w:val="Standardskriftforavsnitt"/>
+    <w:link w:val="Ingenmellomrom"/>
+    <w:uiPriority w:val="1"/>
+    <w:rsid w:val="00CC521A"/>
+    <w:rPr>
+      <w:rFonts w:eastAsiaTheme="minorEastAsia"/>
+      <w:lang w:val="en-US"/>
+    </w:rPr>
+  </w:style>
+  <w:style w:type="paragraph" w:styleId="Topptekst">
+    <w:name w:val="header"/>
+    <w:basedOn w:val="Normal"/>
+    <w:link w:val="TopptekstTegn"/>
+    <w:uiPriority w:val="99"/>
+    <w:unhideWhenUsed/>
+    <w:rsid w:val="00CC521A"/>
+    <w:pPr>
+      <w:tabs>
+        <w:tab w:val="center" w:pos="4536"/>
+        <w:tab w:val="right" w:pos="9072"/>
+      </w:tabs>
+      <w:spacing w:after="0" w:line="240" w:lineRule="auto"/>
+    </w:pPr>
+  </w:style>
+  <w:style w:type="character" w:customStyle="1" w:styleId="TopptekstTegn">
+    <w:name w:val="Topptekst Tegn"/>
+    <w:basedOn w:val="Standardskriftforavsnitt"/>
+    <w:link w:val="Topptekst"/>
+    <w:uiPriority w:val="99"/>
+    <w:rsid w:val="00CC521A"/>
+  </w:style>
+  <w:style w:type="paragraph" w:styleId="Bunntekst">
+    <w:name w:val="footer"/>
+    <w:basedOn w:val="Normal"/>
+    <w:link w:val="BunntekstTegn"/>
+    <w:uiPriority w:val="99"/>
+    <w:unhideWhenUsed/>
+    <w:rsid w:val="00CC521A"/>
+    <w:pPr>
+      <w:tabs>
+        <w:tab w:val="center" w:pos="4536"/>
+        <w:tab w:val="right" w:pos="9072"/>
+      </w:tabs>
+      <w:spacing w:after="0" w:line="240" w:lineRule="auto"/>
+    </w:pPr>
+  </w:style>
+  <w:style w:type="character" w:customStyle="1" w:styleId="BunntekstTegn">
+    <w:name w:val="Bunntekst Tegn"/>
+    <w:basedOn w:val="Standardskriftforavsnitt"/>
+    <w:link w:val="Bunntekst"/>
+    <w:uiPriority w:val="99"/>
+    <w:rsid w:val="00CC521A"/>
+  </w:style>
+  <w:style w:type="character" w:customStyle="1" w:styleId="Overskrift1Tegn">
+    <w:name w:val="Overskrift 1 Tegn"/>
+    <w:basedOn w:val="Standardskriftforavsnitt"/>
+    <w:link w:val="Overskrift1"/>
+    <w:uiPriority w:val="9"/>
+    <w:rsid w:val="00CC521A"/>
+    <w:rPr>
+      <w:rFonts w:asciiTheme="majorHAnsi" w:eastAsiaTheme="majorEastAsia" w:hAnsiTheme="majorHAnsi" w:cstheme="majorBidi"/>
+      <w:color w:val="2F5496" w:themeColor="accent1" w:themeShade="BF"/>
+      <w:sz w:val="32"/>
+      <w:szCs w:val="32"/>
+    </w:rPr>
+  </w:style>
+  <w:style w:type="table" w:styleId="Tabellrutenett">
+    <w:name w:val="Table Grid"/>
+    <w:basedOn w:val="Vanligtabell"/>
+    <w:uiPriority w:val="39"/>
+    <w:rsid w:val="00CC521A"/>
+    <w:pPr>
+      <w:spacing w:after="0" w:line="240" w:lineRule="auto"/>
+    </w:pPr>
+    <w:tblPr>
+      <w:tblInd w:w="0" w:type="dxa"/>
+      <w:tblBorders>
+        <w:top w:val="single" w:sz="4" w:space="0" w:color="auto"/>
+        <w:left w:val="single" w:sz="4" w:space="0" w:color="auto"/>
+        <w:bottom w:val="single" w:sz="4" w:space="0" w:color="auto"/>
+        <w:right w:val="single" w:sz="4" w:space="0" w:color="auto"/>
+        <w:insideH w:val="single" w:sz="4" w:space="0" w:color="auto"/>
+        <w:insideV w:val="single" w:sz="4" w:space="0" w:color="auto"/>
+      </w:tblBorders>
+      <w:tblCellMar>
+        <w:top w:w="0" w:type="dxa"/>
+        <w:left w:w="108" w:type="dxa"/>
+        <w:bottom w:w="0" w:type="dxa"/>
+        <w:right w:w="108" w:type="dxa"/>
+      </w:tblCellMar>
+    </w:tblPr>
+  </w:style>
+  <w:style w:type="table" w:customStyle="1" w:styleId="GridTable1LightAccent1">
+    <w:name w:val="Grid Table 1 Light Accent 1"/>
+    <w:basedOn w:val="Vanligtabell"/>
+    <w:uiPriority w:val="46"/>
+    <w:rsid w:val="00CC521A"/>
+    <w:pPr>
+      <w:spacing w:after="0" w:line="240" w:lineRule="auto"/>
+    </w:pPr>
+    <w:tblPr>
+      <w:tblStyleRowBandSize w:val="1"/>
+      <w:tblStyleColBandSize w:val="1"/>
+      <w:tblInd w:w="0" w:type="dxa"/>
+      <w:tblBorders>
+        <w:top w:val="single" w:sz="4" w:space="0" w:color="B4C6E7" w:themeColor="accent1" w:themeTint="66"/>
+        <w:left w:val="single" w:sz="4" w:space="0" w:color="B4C6E7" w:themeColor="accent1" w:themeTint="66"/>
+        <w:bottom w:val="single" w:sz="4" w:space="0" w:color="B4C6E7" w:themeColor="accent1" w:themeTint="66"/>
+        <w:right w:val="single" w:sz="4" w:space="0" w:color="B4C6E7" w:themeColor="accent1" w:themeTint="66"/>
+        <w:insideH w:val="single" w:sz="4" w:space="0" w:color="B4C6E7" w:themeColor="accent1" w:themeTint="66"/>
+        <w:insideV w:val="single" w:sz="4" w:space="0" w:color="B4C6E7" w:themeColor="accent1" w:themeTint="66"/>
+      </w:tblBorders>
+      <w:tblCellMar>
+        <w:top w:w="0" w:type="dxa"/>
+        <w:left w:w="108" w:type="dxa"/>
+        <w:bottom w:w="0" w:type="dxa"/>
+        <w:right w:w="108" w:type="dxa"/>
+      </w:tblCellMar>
+    </w:tblPr>
+    <w:tblStylePr w:type="firstRow">
+      <w:rPr>
+        <w:b/>
+        <w:bCs/>
+      </w:rPr>
+      <w:tblPr/>
+      <w:tcPr>
+        <w:tcBorders>
+          <w:bottom w:val="single" w:sz="12" w:space="0" w:color="8EAADB" w:themeColor="accent1" w:themeTint="99"/>
+        </w:tcBorders>
+      </w:tcPr>
+    </w:tblStylePr>
+    <w:tblStylePr w:type="lastRow">
+      <w:rPr>
+        <w:b/>
+        <w:bCs/>
+      </w:rPr>
+      <w:tblPr/>
+      <w:tcPr>
+        <w:tcBorders>
+          <w:top w:val="double" w:sz="2" w:space="0" w:color="8EAADB" w:themeColor="accent1" w:themeTint="99"/>
+        </w:tcBorders>
+      </w:tcPr>
+    </w:tblStylePr>
+    <w:tblStylePr w:type="firstCol">
+      <w:rPr>
+        <w:b/>
+        <w:bCs/>
+      </w:rPr>
+    </w:tblStylePr>
+    <w:tblStylePr w:type="lastCol">
+      <w:rPr>
+        <w:b/>
+        <w:bCs/>
+      </w:rPr>
+    </w:tblStylePr>
+  </w:style>
+  <w:style w:type="paragraph" w:styleId="Undertittel">
+    <w:name w:val="Subtitle"/>
+    <w:basedOn w:val="Normal"/>
+    <w:next w:val="Normal"/>
+    <w:link w:val="UndertittelTegn"/>
+    <w:uiPriority w:val="11"/>
+    <w:qFormat/>
+    <w:rsid w:val="00CC521A"/>
+    <w:pPr>
+      <w:numPr>
+        <w:ilvl w:val="1"/>
+      </w:numPr>
+    </w:pPr>
+    <w:rPr>
+      <w:rFonts w:eastAsiaTheme="minorEastAsia"/>
+      <w:color w:val="5A5A5A" w:themeColor="text1" w:themeTint="A5"/>
+      <w:spacing w:val="15"/>
+    </w:rPr>
+  </w:style>
+  <w:style w:type="character" w:customStyle="1" w:styleId="UndertittelTegn">
+    <w:name w:val="Undertittel Tegn"/>
+    <w:basedOn w:val="Standardskriftforavsnitt"/>
+    <w:link w:val="Undertittel"/>
+    <w:uiPriority w:val="11"/>
+    <w:rsid w:val="00CC521A"/>
+    <w:rPr>
+      <w:rFonts w:eastAsiaTheme="minorEastAsia"/>
+      <w:color w:val="5A5A5A" w:themeColor="text1" w:themeTint="A5"/>
+      <w:spacing w:val="15"/>
+    </w:rPr>
+  </w:style>
+  <w:style w:type="paragraph" w:styleId="Overskriftforinnholdsfortegnelse">
+    <w:name w:val="TOC Heading"/>
+    <w:basedOn w:val="Overskrift1"/>
+    <w:next w:val="Normal"/>
+    <w:uiPriority w:val="39"/>
+    <w:unhideWhenUsed/>
+    <w:qFormat/>
+    <w:rsid w:val="00A85F95"/>
+    <w:pPr>
+      <w:outlineLvl w:val="9"/>
+    </w:pPr>
+    <w:rPr>
+      <w:lang w:val="en-US"/>
+    </w:rPr>
+  </w:style>
+  <w:style w:type="paragraph" w:styleId="INNH1">
+    <w:name w:val="toc 1"/>
+    <w:basedOn w:val="Normal"/>
+    <w:next w:val="Normal"/>
+    <w:autoRedefine/>
+    <w:uiPriority w:val="39"/>
+    <w:unhideWhenUsed/>
+    <w:rsid w:val="00A85F95"/>
+    <w:pPr>
+      <w:spacing w:after="100"/>
+    </w:pPr>
+  </w:style>
+  <w:style w:type="character" w:styleId="Hyperkobling">
+    <w:name w:val="Hyperlink"/>
+    <w:basedOn w:val="Standardskriftforavsnitt"/>
+    <w:uiPriority w:val="99"/>
+    <w:unhideWhenUsed/>
+    <w:rsid w:val="00A85F95"/>
+    <w:rPr>
+      <w:color w:val="0563C1" w:themeColor="hyperlink"/>
+      <w:u w:val="single"/>
+    </w:rPr>
+  </w:style>
+  <w:style w:type="paragraph" w:styleId="Listeavsnitt">
+    <w:name w:val="List Paragraph"/>
+    <w:basedOn w:val="Normal"/>
+    <w:uiPriority w:val="34"/>
+    <w:qFormat/>
+    <w:rsid w:val="00F75BE6"/>
+    <w:pPr>
+      <w:ind w:left="720"/>
+      <w:contextualSpacing/>
+    </w:pPr>
+  </w:style>
+  <w:style w:type="paragraph" w:styleId="Bobletekst">
+    <w:name w:val="Balloon Text"/>
+    <w:basedOn w:val="Normal"/>
+    <w:link w:val="BobletekstTegn"/>
+    <w:uiPriority w:val="99"/>
+    <w:semiHidden/>
+    <w:unhideWhenUsed/>
+    <w:rsid w:val="000304B9"/>
+    <w:pPr>
+      <w:spacing w:after="0" w:line="240" w:lineRule="auto"/>
+    </w:pPr>
+    <w:rPr>
+      <w:rFonts w:ascii="Lucida Grande" w:hAnsi="Lucida Grande" w:cs="Lucida Grande"/>
+      <w:sz w:val="18"/>
+      <w:szCs w:val="18"/>
+    </w:rPr>
+  </w:style>
+  <w:style w:type="character" w:customStyle="1" w:styleId="BobletekstTegn">
+    <w:name w:val="Bobletekst Tegn"/>
+    <w:basedOn w:val="Standardskriftforavsnitt"/>
+    <w:link w:val="Bobletekst"/>
+    <w:uiPriority w:val="99"/>
+    <w:semiHidden/>
+    <w:rsid w:val="000304B9"/>
+    <w:rPr>
+      <w:rFonts w:ascii="Lucida Grande" w:hAnsi="Lucida Grande" w:cs="Lucida Grande"/>
+      <w:sz w:val="18"/>
+      <w:szCs w:val="18"/>
+    </w:rPr>
   </w:style>
 </w:styles>
 </file>
@@ -4324,7 +4616,7 @@
     </a:clrScheme>
     <a:fontScheme name="Office">
       <a:majorFont>
-        <a:latin typeface="Calibri Light" panose="020F0302020204030204"/>
+        <a:latin typeface="Calibri Light"/>
         <a:ea typeface=""/>
         <a:cs typeface=""/>
         <a:font script="Jpan" typeface="游ゴシック Light"/>
@@ -4376,7 +4668,7 @@
         <a:font script="Tfng" typeface="Ebrima"/>
       </a:majorFont>
       <a:minorFont>
-        <a:latin typeface="Calibri" panose="020F0502020204030204"/>
+        <a:latin typeface="Calibri"/>
         <a:ea typeface=""/>
         <a:cs typeface=""/>
         <a:font script="Jpan" typeface="游明朝"/>
@@ -4570,7 +4862,7 @@
   <a:extraClrSchemeLst/>
   <a:extLst>
     <a:ext uri="{05A4C25C-085E-4340-85A3-A5531E510DB2}">
-      <thm15:themeFamily xmlns:thm15="http://schemas.microsoft.com/office/thememl/2012/main" name="Office Theme" id="{62F939B6-93AF-4DB8-9C6B-D6C7DFDC589F}" vid="{4A3C46E8-61CC-4603-A589-7422A47A8E4A}"/>
+      <thm15:themeFamily xmlns:thm15="http://schemas.microsoft.com/office/thememl/2012/main" xmlns="" name="Office Theme" id="{62F939B6-93AF-4DB8-9C6B-D6C7DFDC589F}" vid="{4A3C46E8-61CC-4603-A589-7422A47A8E4A}"/>
     </a:ext>
   </a:extLst>
 </a:theme>
@@ -4600,7 +4892,7 @@
 </file>
 
 <file path=customXml/itemProps2.xml><?xml version="1.0" encoding="utf-8"?>
-<ds:datastoreItem xmlns:ds="http://schemas.openxmlformats.org/officeDocument/2006/customXml" ds:itemID="{645532BE-15FD-4CF3-85E9-B907576BAEA2}">
+<ds:datastoreItem xmlns:ds="http://schemas.openxmlformats.org/officeDocument/2006/customXml" ds:itemID="{1C4B9566-A362-2A4D-9192-806E67CBC693}">
   <ds:schemaRefs>
     <ds:schemaRef ds:uri="http://schemas.openxmlformats.org/officeDocument/2006/bibliography"/>
   </ds:schemaRefs>

</xml_diff>